<commit_message>
Modified documents with new system architecture to exclude radio and include SD card. Inclued Schedule Protocol in the processor implementation. Included data type for UAV device. Added properties to thread receive radio.
</commit_message>
<xml_diff>
--- a/docs/UAV GIMBAL.docx
+++ b/docs/UAV GIMBAL.docx
@@ -589,7 +589,13 @@
         <w:rPr>
           <w:lang w:val="pt-BR"/>
         </w:rPr>
-        <w:t xml:space="preserve">3- Receber os dados da câmera (streaming) </w:t>
+        <w:t>3-</w:t>
+      </w:r>
+      <w:r>
+        <w:rPr>
+          <w:lang w:val="pt-BR"/>
+        </w:rPr>
+        <w:t xml:space="preserve"> Salvar as imagens da câmera.</w:t>
       </w:r>
     </w:p>
     <w:p>
@@ -615,7 +621,32 @@
         <w:rPr>
           <w:lang w:val="pt-BR"/>
         </w:rPr>
-        <w:t>5- Estabilizar a câmera na horizontal.</w:t>
+        <w:t xml:space="preserve">5- Estabilizar a câmera </w:t>
+      </w:r>
+      <w:r>
+        <w:rPr>
+          <w:lang w:val="pt-BR"/>
+        </w:rPr>
+        <w:t>na posição selecionada pelo operador da câmera</w:t>
+      </w:r>
+      <w:r>
+        <w:rPr>
+          <w:lang w:val="pt-BR"/>
+        </w:rPr>
+        <w:t>.</w:t>
+      </w:r>
+    </w:p>
+    <w:p>
+      <w:pPr>
+        <w:rPr>
+          <w:lang w:val="pt-BR"/>
+        </w:rPr>
+      </w:pPr>
+      <w:r>
+        <w:rPr>
+          <w:lang w:val="pt-BR"/>
+        </w:rPr>
+        <w:t>6- Enviar imagens de baixa resolução para a ARP.</w:t>
       </w:r>
     </w:p>
     <w:p>
@@ -631,8 +662,6 @@
         </w:rPr>
         <w:t>SISTEMA</w:t>
       </w:r>
-      <w:bookmarkStart w:id="0" w:name="_GoBack"/>
-      <w:bookmarkEnd w:id="0"/>
     </w:p>
     <w:p>
       <w:pPr>
@@ -644,10 +673,10 @@
           <w:noProof/>
         </w:rPr>
         <w:drawing>
-          <wp:inline distT="0" distB="0" distL="0" distR="0" wp14:anchorId="43DBFDE5" wp14:editId="45EFE605">
-            <wp:extent cx="5943600" cy="2061845"/>
-            <wp:effectExtent l="0" t="0" r="0" b="0"/>
-            <wp:docPr id="2" name="Picture 2" descr="A close up of a clock&#10;&#10;Description automatically generated"/>
+          <wp:inline distT="0" distB="0" distL="0" distR="0" wp14:anchorId="4F09BBFC" wp14:editId="39C31B49">
+            <wp:extent cx="5943600" cy="2624455"/>
+            <wp:effectExtent l="0" t="0" r="0" b="4445"/>
+            <wp:docPr id="3" name="Picture 3" descr="A close up of text on a white background&#10;&#10;Description automatically generated"/>
             <wp:cNvGraphicFramePr>
               <a:graphicFrameLocks xmlns:a="http://schemas.openxmlformats.org/drawingml/2006/main" noChangeAspect="1"/>
             </wp:cNvGraphicFramePr>
@@ -655,7 +684,7 @@
               <a:graphicData uri="http://schemas.openxmlformats.org/drawingml/2006/picture">
                 <pic:pic xmlns:pic="http://schemas.openxmlformats.org/drawingml/2006/picture">
                   <pic:nvPicPr>
-                    <pic:cNvPr id="2" name="Sistema.png"/>
+                    <pic:cNvPr id="3" name="Sistema.png"/>
                     <pic:cNvPicPr/>
                   </pic:nvPicPr>
                   <pic:blipFill>
@@ -673,7 +702,7 @@
                   <pic:spPr>
                     <a:xfrm>
                       <a:off x="0" y="0"/>
-                      <a:ext cx="5943600" cy="2061845"/>
+                      <a:ext cx="5943600" cy="2624455"/>
                     </a:xfrm>
                     <a:prstGeom prst="rect">
                       <a:avLst/>
@@ -702,14 +731,27 @@
       <w:r>
         <w:t xml:space="preserve"> </w:t>
       </w:r>
-      <w:fldSimple w:instr=" SEQ Figura \* ARABIC ">
-        <w:r>
-          <w:rPr>
-            <w:noProof/>
-          </w:rPr>
-          <w:t>1</w:t>
-        </w:r>
-      </w:fldSimple>
+      <w:r>
+        <w:fldChar w:fldCharType="begin"/>
+      </w:r>
+      <w:r>
+        <w:instrText xml:space="preserve"> SEQ Figura \* ARABIC </w:instrText>
+      </w:r>
+      <w:r>
+        <w:fldChar w:fldCharType="separate"/>
+      </w:r>
+      <w:r>
+        <w:rPr>
+          <w:noProof/>
+        </w:rPr>
+        <w:t>1</w:t>
+      </w:r>
+      <w:r>
+        <w:rPr>
+          <w:noProof/>
+        </w:rPr>
+        <w:fldChar w:fldCharType="end"/>
+      </w:r>
       <w:r>
         <w:t>: Sistema.</w:t>
       </w:r>
@@ -772,6 +814,26 @@
           <w:lang w:val="pt-BR"/>
         </w:rPr>
         <w:t xml:space="preserve"> TX2 </w:t>
+      </w:r>
+    </w:p>
+    <w:p>
+      <w:pPr>
+        <w:pStyle w:val="NormalWeb"/>
+        <w:shd w:val="clear" w:color="auto" w:fill="FFFFFF"/>
+        <w:spacing w:before="0" w:beforeAutospacing="0" w:after="240" w:afterAutospacing="0"/>
+        <w:rPr>
+          <w:rFonts w:ascii="Segoe UI" w:hAnsi="Segoe UI" w:cs="Segoe UI"/>
+          <w:color w:val="24292E"/>
+          <w:lang w:val="pt-BR"/>
+        </w:rPr>
+      </w:pPr>
+      <w:r>
+        <w:rPr>
+          <w:rFonts w:ascii="Segoe UI" w:hAnsi="Segoe UI" w:cs="Segoe UI"/>
+          <w:color w:val="24292E"/>
+          <w:lang w:val="pt-BR"/>
+        </w:rPr>
+        <w:t>Processador</w:t>
       </w:r>
     </w:p>
     <w:p>
@@ -802,6 +864,14 @@
         </w:rPr>
         <w:t>ARP</w:t>
       </w:r>
+      <w:r>
+        <w:rPr>
+          <w:rFonts w:ascii="Segoe UI" w:hAnsi="Segoe UI" w:cs="Segoe UI"/>
+          <w:color w:val="24292E"/>
+          <w:lang w:val="pt-BR"/>
+        </w:rPr>
+        <w:t>: USART</w:t>
+      </w:r>
     </w:p>
     <w:p>
       <w:pPr>
@@ -821,6 +891,7 @@
           <w:color w:val="24292E"/>
           <w:lang w:val="pt-BR"/>
         </w:rPr>
+        <w:lastRenderedPageBreak/>
         <w:t>memória compartilhável</w:t>
       </w:r>
     </w:p>
@@ -882,7 +953,6 @@
           <w:color w:val="24292E"/>
           <w:lang w:val="pt-BR"/>
         </w:rPr>
-        <w:lastRenderedPageBreak/>
         <w:t>I</w:t>
       </w:r>
       <w:r>
@@ -900,7 +970,27 @@
           <w:color w:val="24292E"/>
           <w:lang w:val="pt-BR"/>
         </w:rPr>
-        <w:t>C Câmera USB (mas pode ser Ethernet)</w:t>
+        <w:t xml:space="preserve">C </w:t>
+      </w:r>
+    </w:p>
+    <w:p>
+      <w:pPr>
+        <w:pStyle w:val="NormalWeb"/>
+        <w:shd w:val="clear" w:color="auto" w:fill="FFFFFF"/>
+        <w:spacing w:before="0" w:beforeAutospacing="0" w:after="240" w:afterAutospacing="0"/>
+        <w:rPr>
+          <w:rFonts w:ascii="Segoe UI" w:hAnsi="Segoe UI" w:cs="Segoe UI"/>
+          <w:color w:val="24292E"/>
+          <w:lang w:val="pt-BR"/>
+        </w:rPr>
+      </w:pPr>
+      <w:r>
+        <w:rPr>
+          <w:rFonts w:ascii="Segoe UI" w:hAnsi="Segoe UI" w:cs="Segoe UI"/>
+          <w:color w:val="24292E"/>
+          <w:lang w:val="pt-BR"/>
+        </w:rPr>
+        <w:t>Câmera USB</w:t>
       </w:r>
     </w:p>
     <w:p>
@@ -975,10 +1065,121 @@
     </w:p>
     <w:p>
       <w:pPr>
-        <w:rPr>
-          <w:lang w:val="pt-BR"/>
-        </w:rPr>
-      </w:pPr>
+        <w:pStyle w:val="NormalWeb"/>
+        <w:shd w:val="clear" w:color="auto" w:fill="FFFFFF"/>
+        <w:spacing w:before="0" w:beforeAutospacing="0"/>
+        <w:rPr>
+          <w:rFonts w:ascii="Segoe UI" w:hAnsi="Segoe UI" w:cs="Segoe UI"/>
+          <w:color w:val="24292E"/>
+        </w:rPr>
+      </w:pPr>
+      <w:r>
+        <w:rPr>
+          <w:rFonts w:ascii="Segoe UI" w:hAnsi="Segoe UI" w:cs="Segoe UI"/>
+          <w:color w:val="24292E"/>
+        </w:rPr>
+        <w:t>SD Card</w:t>
+      </w:r>
+    </w:p>
+    <w:p>
+      <w:pPr>
+        <w:rPr>
+          <w:lang w:val="pt-BR"/>
+        </w:rPr>
+      </w:pPr>
+    </w:p>
+    <w:p>
+      <w:pPr>
+        <w:pStyle w:val="Heading1"/>
+        <w:rPr>
+          <w:lang w:val="pt-BR"/>
+        </w:rPr>
+      </w:pPr>
+      <w:r>
+        <w:rPr>
+          <w:lang w:val="pt-BR"/>
+        </w:rPr>
+        <w:t>Threads</w:t>
+      </w:r>
+    </w:p>
+    <w:p>
+      <w:pPr>
+        <w:rPr>
+          <w:lang w:val="pt-BR"/>
+        </w:rPr>
+      </w:pPr>
+    </w:p>
+    <w:p>
+      <w:r>
+        <w:rPr>
+          <w:lang w:val="pt-BR"/>
+        </w:rPr>
+        <w:t>Thread Radio</w:t>
+      </w:r>
+      <w:bookmarkStart w:id="0" w:name="_GoBack"/>
+      <w:bookmarkEnd w:id="0"/>
+    </w:p>
+    <w:p>
+      <w:pPr>
+        <w:rPr>
+          <w:lang w:val="pt-BR"/>
+        </w:rPr>
+      </w:pPr>
+      <w:r>
+        <w:rPr>
+          <w:lang w:val="pt-BR"/>
+        </w:rPr>
+        <w:t xml:space="preserve">Thread </w:t>
+      </w:r>
+      <w:proofErr w:type="spellStart"/>
+      <w:r>
+        <w:rPr>
+          <w:lang w:val="pt-BR"/>
+        </w:rPr>
+        <w:t>Control</w:t>
+      </w:r>
+      <w:proofErr w:type="spellEnd"/>
+      <w:r>
+        <w:rPr>
+          <w:lang w:val="pt-BR"/>
+        </w:rPr>
+        <w:t xml:space="preserve"> Servo</w:t>
+      </w:r>
+    </w:p>
+    <w:p>
+      <w:pPr>
+        <w:pStyle w:val="Heading1"/>
+        <w:rPr>
+          <w:lang w:val="pt-BR"/>
+        </w:rPr>
+      </w:pPr>
+      <w:r>
+        <w:rPr>
+          <w:lang w:val="pt-BR"/>
+        </w:rPr>
+        <w:t>Análise Temporal</w:t>
+      </w:r>
+    </w:p>
+    <w:p>
+      <w:pPr>
+        <w:rPr>
+          <w:lang w:val="pt-BR"/>
+        </w:rPr>
+      </w:pPr>
+    </w:p>
+    <w:p>
+      <w:pPr>
+        <w:pStyle w:val="Heading1"/>
+        <w:rPr>
+          <w:lang w:val="pt-BR"/>
+        </w:rPr>
+      </w:pPr>
+      <w:r>
+        <w:rPr>
+          <w:lang w:val="pt-BR"/>
+        </w:rPr>
+        <w:t>Carga de barramento</w:t>
+      </w:r>
     </w:p>
     <w:p>
       <w:pPr>
@@ -1155,13 +1356,107 @@
 <file path=word/numbering.xml><?xml version="1.0" encoding="utf-8"?>
 <w:numbering xmlns:wpc="http://schemas.microsoft.com/office/word/2010/wordprocessingCanvas" xmlns:cx="http://schemas.microsoft.com/office/drawing/2014/chartex" xmlns:cx1="http://schemas.microsoft.com/office/drawing/2015/9/8/chartex" xmlns:cx2="http://schemas.microsoft.com/office/drawing/2015/10/21/chartex" xmlns:cx3="http://schemas.microsoft.com/office/drawing/2016/5/9/chartex" xmlns:cx4="http://schemas.microsoft.com/office/drawing/2016/5/10/chartex" xmlns:cx5="http://schemas.microsoft.com/office/drawing/2016/5/11/chartex" xmlns:cx6="http://schemas.microsoft.com/office/drawing/2016/5/12/chartex" xmlns:cx7="http://schemas.microsoft.com/office/drawing/2016/5/13/chartex" xmlns:cx8="http://schemas.microsoft.com/office/drawing/2016/5/14/chartex" xmlns:mc="http://schemas.openxmlformats.org/markup-compatibility/2006" xmlns:aink="http://schemas.microsoft.com/office/drawing/2016/ink" xmlns:am3d="http://schemas.microsoft.com/office/drawing/2017/model3d" xmlns:o="urn:schemas-microsoft-com:office:office" xmlns:r="http://schemas.openxmlformats.org/officeDocument/2006/relationships" xmlns:m="http://schemas.openxmlformats.org/officeDocument/2006/math" xmlns:v="urn:schemas-microsoft-com:vml" xmlns:wp14="http://schemas.microsoft.com/office/word/2010/wordprocessingDrawing" xmlns:wp="http://schemas.openxmlformats.org/drawingml/2006/wordprocessingDrawing" xmlns:w10="urn:schemas-microsoft-com:office:word" xmlns:w="http://schemas.openxmlformats.org/wordprocessingml/2006/main" xmlns:w14="http://schemas.microsoft.com/office/word/2010/wordml" xmlns:w15="http://schemas.microsoft.com/office/word/2012/wordml" xmlns:w16cid="http://schemas.microsoft.com/office/word/2016/wordml/cid" xmlns:w16se="http://schemas.microsoft.com/office/word/2015/wordml/symex" xmlns:wpg="http://schemas.microsoft.com/office/word/2010/wordprocessingGroup" xmlns:wpi="http://schemas.microsoft.com/office/word/2010/wordprocessingInk" xmlns:wne="http://schemas.microsoft.com/office/word/2006/wordml" xmlns:wps="http://schemas.microsoft.com/office/word/2010/wordprocessingShape" mc:Ignorable="w14 w15 w16se w16cid wp14">
   <w:abstractNum w:abstractNumId="0" w15:restartNumberingAfterBreak="0">
+    <w:nsid w:val="4F386319"/>
+    <w:multiLevelType w:val="multilevel"/>
+    <w:tmpl w:val="04090025"/>
+    <w:lvl w:ilvl="0">
+      <w:start w:val="1"/>
+      <w:numFmt w:val="decimal"/>
+      <w:pStyle w:val="Heading1"/>
+      <w:lvlText w:val="%1"/>
+      <w:lvlJc w:val="left"/>
+      <w:pPr>
+        <w:ind w:left="432" w:hanging="432"/>
+      </w:pPr>
+    </w:lvl>
+    <w:lvl w:ilvl="1">
+      <w:start w:val="1"/>
+      <w:numFmt w:val="decimal"/>
+      <w:pStyle w:val="Heading2"/>
+      <w:lvlText w:val="%1.%2"/>
+      <w:lvlJc w:val="left"/>
+      <w:pPr>
+        <w:ind w:left="576" w:hanging="576"/>
+      </w:pPr>
+    </w:lvl>
+    <w:lvl w:ilvl="2">
+      <w:start w:val="1"/>
+      <w:numFmt w:val="decimal"/>
+      <w:pStyle w:val="Heading3"/>
+      <w:lvlText w:val="%1.%2.%3"/>
+      <w:lvlJc w:val="left"/>
+      <w:pPr>
+        <w:ind w:left="720" w:hanging="720"/>
+      </w:pPr>
+    </w:lvl>
+    <w:lvl w:ilvl="3">
+      <w:start w:val="1"/>
+      <w:numFmt w:val="decimal"/>
+      <w:pStyle w:val="Heading4"/>
+      <w:lvlText w:val="%1.%2.%3.%4"/>
+      <w:lvlJc w:val="left"/>
+      <w:pPr>
+        <w:ind w:left="864" w:hanging="864"/>
+      </w:pPr>
+    </w:lvl>
+    <w:lvl w:ilvl="4">
+      <w:start w:val="1"/>
+      <w:numFmt w:val="decimal"/>
+      <w:pStyle w:val="Heading5"/>
+      <w:lvlText w:val="%1.%2.%3.%4.%5"/>
+      <w:lvlJc w:val="left"/>
+      <w:pPr>
+        <w:ind w:left="1008" w:hanging="1008"/>
+      </w:pPr>
+    </w:lvl>
+    <w:lvl w:ilvl="5">
+      <w:start w:val="1"/>
+      <w:numFmt w:val="decimal"/>
+      <w:pStyle w:val="Heading6"/>
+      <w:lvlText w:val="%1.%2.%3.%4.%5.%6"/>
+      <w:lvlJc w:val="left"/>
+      <w:pPr>
+        <w:ind w:left="1152" w:hanging="1152"/>
+      </w:pPr>
+    </w:lvl>
+    <w:lvl w:ilvl="6">
+      <w:start w:val="1"/>
+      <w:numFmt w:val="decimal"/>
+      <w:pStyle w:val="Heading7"/>
+      <w:lvlText w:val="%1.%2.%3.%4.%5.%6.%7"/>
+      <w:lvlJc w:val="left"/>
+      <w:pPr>
+        <w:ind w:left="1296" w:hanging="1296"/>
+      </w:pPr>
+    </w:lvl>
+    <w:lvl w:ilvl="7">
+      <w:start w:val="1"/>
+      <w:numFmt w:val="decimal"/>
+      <w:pStyle w:val="Heading8"/>
+      <w:lvlText w:val="%1.%2.%3.%4.%5.%6.%7.%8"/>
+      <w:lvlJc w:val="left"/>
+      <w:pPr>
+        <w:ind w:left="1440" w:hanging="1440"/>
+      </w:pPr>
+    </w:lvl>
+    <w:lvl w:ilvl="8">
+      <w:start w:val="1"/>
+      <w:numFmt w:val="decimal"/>
+      <w:pStyle w:val="Heading9"/>
+      <w:lvlText w:val="%1.%2.%3.%4.%5.%6.%7.%8.%9"/>
+      <w:lvlJc w:val="left"/>
+      <w:pPr>
+        <w:ind w:left="1584" w:hanging="1584"/>
+      </w:pPr>
+    </w:lvl>
+  </w:abstractNum>
+  <w:abstractNum w:abstractNumId="1" w15:restartNumberingAfterBreak="0">
     <w:nsid w:val="4FA47F7E"/>
     <w:multiLevelType w:val="hybridMultilevel"/>
-    <w:tmpl w:val="BE403F30"/>
+    <w:tmpl w:val="79485AFE"/>
     <w:lvl w:ilvl="0" w:tplc="A9BACADA">
       <w:start w:val="1"/>
       <w:numFmt w:val="decimal"/>
-      <w:pStyle w:val="Heading1"/>
       <w:lvlText w:val="%1."/>
       <w:lvlJc w:val="left"/>
       <w:pPr>
@@ -1242,6 +1537,9 @@
     </w:lvl>
   </w:abstractNum>
   <w:num w:numId="1">
+    <w:abstractNumId w:val="1"/>
+  </w:num>
+  <w:num w:numId="2">
     <w:abstractNumId w:val="0"/>
   </w:num>
 </w:numbering>
@@ -1659,10 +1957,9 @@
       <w:keepNext/>
       <w:keepLines/>
       <w:numPr>
-        <w:numId w:val="1"/>
+        <w:numId w:val="2"/>
       </w:numPr>
       <w:spacing w:before="360" w:after="120" w:line="240" w:lineRule="auto"/>
-      <w:ind w:left="360"/>
       <w:outlineLvl w:val="0"/>
     </w:pPr>
     <w:rPr>
@@ -1670,6 +1967,219 @@
       <w:color w:val="2F5496" w:themeColor="accent1" w:themeShade="BF"/>
       <w:sz w:val="32"/>
       <w:szCs w:val="32"/>
+    </w:rPr>
+  </w:style>
+  <w:style w:type="paragraph" w:styleId="Heading2">
+    <w:name w:val="heading 2"/>
+    <w:basedOn w:val="Normal"/>
+    <w:next w:val="Normal"/>
+    <w:link w:val="Heading2Char"/>
+    <w:uiPriority w:val="9"/>
+    <w:unhideWhenUsed/>
+    <w:qFormat/>
+    <w:rsid w:val="008C1F88"/>
+    <w:pPr>
+      <w:keepNext/>
+      <w:keepLines/>
+      <w:numPr>
+        <w:ilvl w:val="1"/>
+        <w:numId w:val="2"/>
+      </w:numPr>
+      <w:spacing w:before="40" w:after="0"/>
+      <w:outlineLvl w:val="1"/>
+    </w:pPr>
+    <w:rPr>
+      <w:rFonts w:asciiTheme="majorHAnsi" w:eastAsiaTheme="majorEastAsia" w:hAnsiTheme="majorHAnsi" w:cstheme="majorBidi"/>
+      <w:color w:val="2F5496" w:themeColor="accent1" w:themeShade="BF"/>
+      <w:sz w:val="26"/>
+      <w:szCs w:val="26"/>
+    </w:rPr>
+  </w:style>
+  <w:style w:type="paragraph" w:styleId="Heading3">
+    <w:name w:val="heading 3"/>
+    <w:basedOn w:val="Normal"/>
+    <w:next w:val="Normal"/>
+    <w:link w:val="Heading3Char"/>
+    <w:uiPriority w:val="9"/>
+    <w:semiHidden/>
+    <w:unhideWhenUsed/>
+    <w:qFormat/>
+    <w:rsid w:val="00356007"/>
+    <w:pPr>
+      <w:keepNext/>
+      <w:keepLines/>
+      <w:numPr>
+        <w:ilvl w:val="2"/>
+        <w:numId w:val="2"/>
+      </w:numPr>
+      <w:spacing w:before="40" w:after="0"/>
+      <w:outlineLvl w:val="2"/>
+    </w:pPr>
+    <w:rPr>
+      <w:rFonts w:asciiTheme="majorHAnsi" w:eastAsiaTheme="majorEastAsia" w:hAnsiTheme="majorHAnsi" w:cstheme="majorBidi"/>
+      <w:color w:val="1F3763" w:themeColor="accent1" w:themeShade="7F"/>
+      <w:sz w:val="24"/>
+      <w:szCs w:val="24"/>
+    </w:rPr>
+  </w:style>
+  <w:style w:type="paragraph" w:styleId="Heading4">
+    <w:name w:val="heading 4"/>
+    <w:basedOn w:val="Normal"/>
+    <w:next w:val="Normal"/>
+    <w:link w:val="Heading4Char"/>
+    <w:uiPriority w:val="9"/>
+    <w:semiHidden/>
+    <w:unhideWhenUsed/>
+    <w:qFormat/>
+    <w:rsid w:val="00356007"/>
+    <w:pPr>
+      <w:keepNext/>
+      <w:keepLines/>
+      <w:numPr>
+        <w:ilvl w:val="3"/>
+        <w:numId w:val="2"/>
+      </w:numPr>
+      <w:spacing w:before="40" w:after="0"/>
+      <w:outlineLvl w:val="3"/>
+    </w:pPr>
+    <w:rPr>
+      <w:rFonts w:asciiTheme="majorHAnsi" w:eastAsiaTheme="majorEastAsia" w:hAnsiTheme="majorHAnsi" w:cstheme="majorBidi"/>
+      <w:i/>
+      <w:iCs/>
+      <w:color w:val="2F5496" w:themeColor="accent1" w:themeShade="BF"/>
+    </w:rPr>
+  </w:style>
+  <w:style w:type="paragraph" w:styleId="Heading5">
+    <w:name w:val="heading 5"/>
+    <w:basedOn w:val="Normal"/>
+    <w:next w:val="Normal"/>
+    <w:link w:val="Heading5Char"/>
+    <w:uiPriority w:val="9"/>
+    <w:semiHidden/>
+    <w:unhideWhenUsed/>
+    <w:qFormat/>
+    <w:rsid w:val="00356007"/>
+    <w:pPr>
+      <w:keepNext/>
+      <w:keepLines/>
+      <w:numPr>
+        <w:ilvl w:val="4"/>
+        <w:numId w:val="2"/>
+      </w:numPr>
+      <w:spacing w:before="40" w:after="0"/>
+      <w:outlineLvl w:val="4"/>
+    </w:pPr>
+    <w:rPr>
+      <w:rFonts w:asciiTheme="majorHAnsi" w:eastAsiaTheme="majorEastAsia" w:hAnsiTheme="majorHAnsi" w:cstheme="majorBidi"/>
+      <w:color w:val="2F5496" w:themeColor="accent1" w:themeShade="BF"/>
+    </w:rPr>
+  </w:style>
+  <w:style w:type="paragraph" w:styleId="Heading6">
+    <w:name w:val="heading 6"/>
+    <w:basedOn w:val="Normal"/>
+    <w:next w:val="Normal"/>
+    <w:link w:val="Heading6Char"/>
+    <w:uiPriority w:val="9"/>
+    <w:semiHidden/>
+    <w:unhideWhenUsed/>
+    <w:qFormat/>
+    <w:rsid w:val="00356007"/>
+    <w:pPr>
+      <w:keepNext/>
+      <w:keepLines/>
+      <w:numPr>
+        <w:ilvl w:val="5"/>
+        <w:numId w:val="2"/>
+      </w:numPr>
+      <w:spacing w:before="40" w:after="0"/>
+      <w:outlineLvl w:val="5"/>
+    </w:pPr>
+    <w:rPr>
+      <w:rFonts w:asciiTheme="majorHAnsi" w:eastAsiaTheme="majorEastAsia" w:hAnsiTheme="majorHAnsi" w:cstheme="majorBidi"/>
+      <w:color w:val="1F3763" w:themeColor="accent1" w:themeShade="7F"/>
+    </w:rPr>
+  </w:style>
+  <w:style w:type="paragraph" w:styleId="Heading7">
+    <w:name w:val="heading 7"/>
+    <w:basedOn w:val="Normal"/>
+    <w:next w:val="Normal"/>
+    <w:link w:val="Heading7Char"/>
+    <w:uiPriority w:val="9"/>
+    <w:semiHidden/>
+    <w:unhideWhenUsed/>
+    <w:qFormat/>
+    <w:rsid w:val="00356007"/>
+    <w:pPr>
+      <w:keepNext/>
+      <w:keepLines/>
+      <w:numPr>
+        <w:ilvl w:val="6"/>
+        <w:numId w:val="2"/>
+      </w:numPr>
+      <w:spacing w:before="40" w:after="0"/>
+      <w:outlineLvl w:val="6"/>
+    </w:pPr>
+    <w:rPr>
+      <w:rFonts w:asciiTheme="majorHAnsi" w:eastAsiaTheme="majorEastAsia" w:hAnsiTheme="majorHAnsi" w:cstheme="majorBidi"/>
+      <w:i/>
+      <w:iCs/>
+      <w:color w:val="1F3763" w:themeColor="accent1" w:themeShade="7F"/>
+    </w:rPr>
+  </w:style>
+  <w:style w:type="paragraph" w:styleId="Heading8">
+    <w:name w:val="heading 8"/>
+    <w:basedOn w:val="Normal"/>
+    <w:next w:val="Normal"/>
+    <w:link w:val="Heading8Char"/>
+    <w:uiPriority w:val="9"/>
+    <w:semiHidden/>
+    <w:unhideWhenUsed/>
+    <w:qFormat/>
+    <w:rsid w:val="00356007"/>
+    <w:pPr>
+      <w:keepNext/>
+      <w:keepLines/>
+      <w:numPr>
+        <w:ilvl w:val="7"/>
+        <w:numId w:val="2"/>
+      </w:numPr>
+      <w:spacing w:before="40" w:after="0"/>
+      <w:outlineLvl w:val="7"/>
+    </w:pPr>
+    <w:rPr>
+      <w:rFonts w:asciiTheme="majorHAnsi" w:eastAsiaTheme="majorEastAsia" w:hAnsiTheme="majorHAnsi" w:cstheme="majorBidi"/>
+      <w:color w:val="272727" w:themeColor="text1" w:themeTint="D8"/>
+      <w:sz w:val="21"/>
+      <w:szCs w:val="21"/>
+    </w:rPr>
+  </w:style>
+  <w:style w:type="paragraph" w:styleId="Heading9">
+    <w:name w:val="heading 9"/>
+    <w:basedOn w:val="Normal"/>
+    <w:next w:val="Normal"/>
+    <w:link w:val="Heading9Char"/>
+    <w:uiPriority w:val="9"/>
+    <w:semiHidden/>
+    <w:unhideWhenUsed/>
+    <w:qFormat/>
+    <w:rsid w:val="00356007"/>
+    <w:pPr>
+      <w:keepNext/>
+      <w:keepLines/>
+      <w:numPr>
+        <w:ilvl w:val="8"/>
+        <w:numId w:val="2"/>
+      </w:numPr>
+      <w:spacing w:before="40" w:after="0"/>
+      <w:outlineLvl w:val="8"/>
+    </w:pPr>
+    <w:rPr>
+      <w:rFonts w:asciiTheme="majorHAnsi" w:eastAsiaTheme="majorEastAsia" w:hAnsiTheme="majorHAnsi" w:cstheme="majorBidi"/>
+      <w:i/>
+      <w:iCs/>
+      <w:color w:val="272727" w:themeColor="text1" w:themeTint="D8"/>
+      <w:sz w:val="21"/>
+      <w:szCs w:val="21"/>
     </w:rPr>
   </w:style>
   <w:style w:type="character" w:default="1" w:styleId="DefaultParagraphFont">
@@ -1822,6 +2332,115 @@
       <w:color w:val="44546A" w:themeColor="text2"/>
       <w:sz w:val="18"/>
       <w:szCs w:val="18"/>
+    </w:rPr>
+  </w:style>
+  <w:style w:type="character" w:customStyle="1" w:styleId="Heading2Char">
+    <w:name w:val="Heading 2 Char"/>
+    <w:basedOn w:val="DefaultParagraphFont"/>
+    <w:link w:val="Heading2"/>
+    <w:uiPriority w:val="9"/>
+    <w:rsid w:val="008C1F88"/>
+    <w:rPr>
+      <w:rFonts w:asciiTheme="majorHAnsi" w:eastAsiaTheme="majorEastAsia" w:hAnsiTheme="majorHAnsi" w:cstheme="majorBidi"/>
+      <w:color w:val="2F5496" w:themeColor="accent1" w:themeShade="BF"/>
+      <w:sz w:val="26"/>
+      <w:szCs w:val="26"/>
+    </w:rPr>
+  </w:style>
+  <w:style w:type="character" w:customStyle="1" w:styleId="Heading3Char">
+    <w:name w:val="Heading 3 Char"/>
+    <w:basedOn w:val="DefaultParagraphFont"/>
+    <w:link w:val="Heading3"/>
+    <w:uiPriority w:val="9"/>
+    <w:semiHidden/>
+    <w:rsid w:val="00356007"/>
+    <w:rPr>
+      <w:rFonts w:asciiTheme="majorHAnsi" w:eastAsiaTheme="majorEastAsia" w:hAnsiTheme="majorHAnsi" w:cstheme="majorBidi"/>
+      <w:color w:val="1F3763" w:themeColor="accent1" w:themeShade="7F"/>
+      <w:sz w:val="24"/>
+      <w:szCs w:val="24"/>
+    </w:rPr>
+  </w:style>
+  <w:style w:type="character" w:customStyle="1" w:styleId="Heading4Char">
+    <w:name w:val="Heading 4 Char"/>
+    <w:basedOn w:val="DefaultParagraphFont"/>
+    <w:link w:val="Heading4"/>
+    <w:uiPriority w:val="9"/>
+    <w:semiHidden/>
+    <w:rsid w:val="00356007"/>
+    <w:rPr>
+      <w:rFonts w:asciiTheme="majorHAnsi" w:eastAsiaTheme="majorEastAsia" w:hAnsiTheme="majorHAnsi" w:cstheme="majorBidi"/>
+      <w:i/>
+      <w:iCs/>
+      <w:color w:val="2F5496" w:themeColor="accent1" w:themeShade="BF"/>
+    </w:rPr>
+  </w:style>
+  <w:style w:type="character" w:customStyle="1" w:styleId="Heading5Char">
+    <w:name w:val="Heading 5 Char"/>
+    <w:basedOn w:val="DefaultParagraphFont"/>
+    <w:link w:val="Heading5"/>
+    <w:uiPriority w:val="9"/>
+    <w:semiHidden/>
+    <w:rsid w:val="00356007"/>
+    <w:rPr>
+      <w:rFonts w:asciiTheme="majorHAnsi" w:eastAsiaTheme="majorEastAsia" w:hAnsiTheme="majorHAnsi" w:cstheme="majorBidi"/>
+      <w:color w:val="2F5496" w:themeColor="accent1" w:themeShade="BF"/>
+    </w:rPr>
+  </w:style>
+  <w:style w:type="character" w:customStyle="1" w:styleId="Heading6Char">
+    <w:name w:val="Heading 6 Char"/>
+    <w:basedOn w:val="DefaultParagraphFont"/>
+    <w:link w:val="Heading6"/>
+    <w:uiPriority w:val="9"/>
+    <w:semiHidden/>
+    <w:rsid w:val="00356007"/>
+    <w:rPr>
+      <w:rFonts w:asciiTheme="majorHAnsi" w:eastAsiaTheme="majorEastAsia" w:hAnsiTheme="majorHAnsi" w:cstheme="majorBidi"/>
+      <w:color w:val="1F3763" w:themeColor="accent1" w:themeShade="7F"/>
+    </w:rPr>
+  </w:style>
+  <w:style w:type="character" w:customStyle="1" w:styleId="Heading7Char">
+    <w:name w:val="Heading 7 Char"/>
+    <w:basedOn w:val="DefaultParagraphFont"/>
+    <w:link w:val="Heading7"/>
+    <w:uiPriority w:val="9"/>
+    <w:semiHidden/>
+    <w:rsid w:val="00356007"/>
+    <w:rPr>
+      <w:rFonts w:asciiTheme="majorHAnsi" w:eastAsiaTheme="majorEastAsia" w:hAnsiTheme="majorHAnsi" w:cstheme="majorBidi"/>
+      <w:i/>
+      <w:iCs/>
+      <w:color w:val="1F3763" w:themeColor="accent1" w:themeShade="7F"/>
+    </w:rPr>
+  </w:style>
+  <w:style w:type="character" w:customStyle="1" w:styleId="Heading8Char">
+    <w:name w:val="Heading 8 Char"/>
+    <w:basedOn w:val="DefaultParagraphFont"/>
+    <w:link w:val="Heading8"/>
+    <w:uiPriority w:val="9"/>
+    <w:semiHidden/>
+    <w:rsid w:val="00356007"/>
+    <w:rPr>
+      <w:rFonts w:asciiTheme="majorHAnsi" w:eastAsiaTheme="majorEastAsia" w:hAnsiTheme="majorHAnsi" w:cstheme="majorBidi"/>
+      <w:color w:val="272727" w:themeColor="text1" w:themeTint="D8"/>
+      <w:sz w:val="21"/>
+      <w:szCs w:val="21"/>
+    </w:rPr>
+  </w:style>
+  <w:style w:type="character" w:customStyle="1" w:styleId="Heading9Char">
+    <w:name w:val="Heading 9 Char"/>
+    <w:basedOn w:val="DefaultParagraphFont"/>
+    <w:link w:val="Heading9"/>
+    <w:uiPriority w:val="9"/>
+    <w:semiHidden/>
+    <w:rsid w:val="00356007"/>
+    <w:rPr>
+      <w:rFonts w:asciiTheme="majorHAnsi" w:eastAsiaTheme="majorEastAsia" w:hAnsiTheme="majorHAnsi" w:cstheme="majorBidi"/>
+      <w:i/>
+      <w:iCs/>
+      <w:color w:val="272727" w:themeColor="text1" w:themeTint="D8"/>
+      <w:sz w:val="21"/>
+      <w:szCs w:val="21"/>
     </w:rPr>
   </w:style>
 </w:styles>

</xml_diff>

<commit_message>
Added threads and thread connections. Fixed the warning. Created process diagram. Made modifications on 'tipo_de_dados.aadl', 'dispositivos.aadl', 'threads_file.aadl' and docs.
</commit_message>
<xml_diff>
--- a/docs/UAV GIMBAL.docx
+++ b/docs/UAV GIMBAL.docx
@@ -167,14 +167,7 @@
         <w:rPr>
           <w:lang w:val="pt-BR"/>
         </w:rPr>
-        <w:t xml:space="preserve">com </w:t>
-      </w:r>
-      <w:proofErr w:type="spellStart"/>
-      <w:r>
-        <w:rPr>
-          <w:lang w:val="pt-BR"/>
-        </w:rPr>
-        <w:t>G</w:t>
+        <w:t>com G</w:t>
       </w:r>
       <w:r>
         <w:rPr>
@@ -182,7 +175,6 @@
         </w:rPr>
         <w:t>imbal</w:t>
       </w:r>
-      <w:proofErr w:type="spellEnd"/>
       <w:r>
         <w:rPr>
           <w:lang w:val="pt-BR"/>
@@ -521,49 +513,7 @@
         <w:rPr>
           <w:lang w:val="pt-BR"/>
         </w:rPr>
-        <w:t>1- Movimentar a câmera em três eixos (</w:t>
-      </w:r>
-      <w:proofErr w:type="spellStart"/>
-      <w:r>
-        <w:rPr>
-          <w:lang w:val="pt-BR"/>
-        </w:rPr>
-        <w:t>roll</w:t>
-      </w:r>
-      <w:proofErr w:type="spellEnd"/>
-      <w:r>
-        <w:rPr>
-          <w:lang w:val="pt-BR"/>
-        </w:rPr>
-        <w:t xml:space="preserve">, </w:t>
-      </w:r>
-      <w:proofErr w:type="spellStart"/>
-      <w:r>
-        <w:rPr>
-          <w:lang w:val="pt-BR"/>
-        </w:rPr>
-        <w:t>pitch</w:t>
-      </w:r>
-      <w:proofErr w:type="spellEnd"/>
-      <w:r>
-        <w:rPr>
-          <w:lang w:val="pt-BR"/>
-        </w:rPr>
-        <w:t xml:space="preserve">, </w:t>
-      </w:r>
-      <w:proofErr w:type="spellStart"/>
-      <w:r>
-        <w:rPr>
-          <w:lang w:val="pt-BR"/>
-        </w:rPr>
-        <w:t>yaw</w:t>
-      </w:r>
-      <w:proofErr w:type="spellEnd"/>
-      <w:r>
-        <w:rPr>
-          <w:lang w:val="pt-BR"/>
-        </w:rPr>
-        <w:t xml:space="preserve">) </w:t>
+        <w:t xml:space="preserve">1- Movimentar a câmera em três eixos (roll, pitch, yaw) </w:t>
       </w:r>
     </w:p>
     <w:p>
@@ -723,35 +673,17 @@
           <w:lang w:val="pt-BR"/>
         </w:rPr>
       </w:pPr>
-      <w:proofErr w:type="spellStart"/>
-      <w:r>
-        <w:t>Figura</w:t>
-      </w:r>
-      <w:proofErr w:type="spellEnd"/>
-      <w:r>
-        <w:t xml:space="preserve"> </w:t>
-      </w:r>
-      <w:r>
-        <w:fldChar w:fldCharType="begin"/>
-      </w:r>
-      <w:r>
-        <w:instrText xml:space="preserve"> SEQ Figura \* ARABIC </w:instrText>
-      </w:r>
-      <w:r>
-        <w:fldChar w:fldCharType="separate"/>
-      </w:r>
-      <w:r>
-        <w:rPr>
-          <w:noProof/>
-        </w:rPr>
-        <w:t>1</w:t>
-      </w:r>
-      <w:r>
-        <w:rPr>
-          <w:noProof/>
-        </w:rPr>
-        <w:fldChar w:fldCharType="end"/>
-      </w:r>
+      <w:r>
+        <w:t xml:space="preserve">Figura </w:t>
+      </w:r>
+      <w:fldSimple w:instr=" SEQ Figura \* ARABIC ">
+        <w:r>
+          <w:rPr>
+            <w:noProof/>
+          </w:rPr>
+          <w:t>1</w:t>
+        </w:r>
+      </w:fldSimple>
       <w:r>
         <w:t>: Sistema.</w:t>
       </w:r>
@@ -797,23 +729,13 @@
         </w:rPr>
         <w:t xml:space="preserve">Nvidia </w:t>
       </w:r>
-      <w:proofErr w:type="spellStart"/>
-      <w:r>
-        <w:rPr>
-          <w:rFonts w:ascii="Segoe UI" w:hAnsi="Segoe UI" w:cs="Segoe UI"/>
-          <w:color w:val="24292E"/>
-          <w:lang w:val="pt-BR"/>
-        </w:rPr>
-        <w:t>Jetson</w:t>
-      </w:r>
-      <w:proofErr w:type="spellEnd"/>
-      <w:r>
-        <w:rPr>
-          <w:rFonts w:ascii="Segoe UI" w:hAnsi="Segoe UI" w:cs="Segoe UI"/>
-          <w:color w:val="24292E"/>
-          <w:lang w:val="pt-BR"/>
-        </w:rPr>
-        <w:t xml:space="preserve"> TX2 </w:t>
+      <w:r>
+        <w:rPr>
+          <w:rFonts w:ascii="Segoe UI" w:hAnsi="Segoe UI" w:cs="Segoe UI"/>
+          <w:color w:val="24292E"/>
+          <w:lang w:val="pt-BR"/>
+        </w:rPr>
+        <w:t xml:space="preserve">Jetson TX2 </w:t>
       </w:r>
     </w:p>
     <w:p>
@@ -1099,51 +1021,113 @@
         <w:rPr>
           <w:lang w:val="pt-BR"/>
         </w:rPr>
-        <w:t>Threads</w:t>
-      </w:r>
-    </w:p>
-    <w:p>
-      <w:pPr>
-        <w:rPr>
-          <w:lang w:val="pt-BR"/>
-        </w:rPr>
-      </w:pPr>
-    </w:p>
-    <w:p>
-      <w:r>
-        <w:rPr>
-          <w:lang w:val="pt-BR"/>
-        </w:rPr>
-        <w:t>Thread Radio</w:t>
+        <w:t>Processo</w:t>
+      </w:r>
+    </w:p>
+    <w:p>
+      <w:pPr>
+        <w:rPr>
+          <w:lang w:val="pt-BR"/>
+        </w:rPr>
+      </w:pPr>
+    </w:p>
+    <w:p>
+      <w:pPr>
+        <w:keepNext/>
+        <w:jc w:val="center"/>
+      </w:pPr>
+      <w:r>
+        <w:rPr>
+          <w:noProof/>
+          <w:lang w:val="pt-BR"/>
+        </w:rPr>
+        <w:drawing>
+          <wp:inline distT="0" distB="0" distL="0" distR="0" wp14:anchorId="62C6A75D" wp14:editId="30D3C0D5">
+            <wp:extent cx="3603083" cy="2171088"/>
+            <wp:effectExtent l="0" t="0" r="0" b="635"/>
+            <wp:docPr id="2" name="Picture 2" descr="A close up of text on a white background&#10;&#10;Description automatically generated"/>
+            <wp:cNvGraphicFramePr>
+              <a:graphicFrameLocks xmlns:a="http://schemas.openxmlformats.org/drawingml/2006/main" noChangeAspect="1"/>
+            </wp:cNvGraphicFramePr>
+            <a:graphic xmlns:a="http://schemas.openxmlformats.org/drawingml/2006/main">
+              <a:graphicData uri="http://schemas.openxmlformats.org/drawingml/2006/picture">
+                <pic:pic xmlns:pic="http://schemas.openxmlformats.org/drawingml/2006/picture">
+                  <pic:nvPicPr>
+                    <pic:cNvPr id="2" name="Processo.png"/>
+                    <pic:cNvPicPr/>
+                  </pic:nvPicPr>
+                  <pic:blipFill>
+                    <a:blip r:embed="rId10" cstate="print">
+                      <a:extLst>
+                        <a:ext uri="{28A0092B-C50C-407E-A947-70E740481C1C}">
+                          <a14:useLocalDpi xmlns:a14="http://schemas.microsoft.com/office/drawing/2010/main" val="0"/>
+                        </a:ext>
+                      </a:extLst>
+                    </a:blip>
+                    <a:stretch>
+                      <a:fillRect/>
+                    </a:stretch>
+                  </pic:blipFill>
+                  <pic:spPr>
+                    <a:xfrm>
+                      <a:off x="0" y="0"/>
+                      <a:ext cx="3621767" cy="2182347"/>
+                    </a:xfrm>
+                    <a:prstGeom prst="rect">
+                      <a:avLst/>
+                    </a:prstGeom>
+                  </pic:spPr>
+                </pic:pic>
+              </a:graphicData>
+            </a:graphic>
+          </wp:inline>
+        </w:drawing>
+      </w:r>
+    </w:p>
+    <w:p>
+      <w:pPr>
+        <w:pStyle w:val="Caption"/>
+        <w:jc w:val="center"/>
+        <w:rPr>
+          <w:lang w:val="pt-BR"/>
+        </w:rPr>
+      </w:pPr>
+      <w:r>
+        <w:t xml:space="preserve">Figura </w:t>
+      </w:r>
+      <w:fldSimple w:instr=" SEQ Figura \* ARABIC ">
+        <w:r>
+          <w:rPr>
+            <w:noProof/>
+          </w:rPr>
+          <w:t>2</w:t>
+        </w:r>
+      </w:fldSimple>
+      <w:r>
+        <w:t>: Processo.</w:t>
       </w:r>
       <w:bookmarkStart w:id="0" w:name="_GoBack"/>
       <w:bookmarkEnd w:id="0"/>
     </w:p>
     <w:p>
-      <w:pPr>
-        <w:rPr>
-          <w:lang w:val="pt-BR"/>
-        </w:rPr>
-      </w:pPr>
-      <w:r>
-        <w:rPr>
-          <w:lang w:val="pt-BR"/>
-        </w:rPr>
-        <w:t xml:space="preserve">Thread </w:t>
-      </w:r>
-      <w:proofErr w:type="spellStart"/>
-      <w:r>
-        <w:rPr>
-          <w:lang w:val="pt-BR"/>
-        </w:rPr>
-        <w:t>Control</w:t>
-      </w:r>
-      <w:proofErr w:type="spellEnd"/>
-      <w:r>
-        <w:rPr>
-          <w:lang w:val="pt-BR"/>
-        </w:rPr>
-        <w:t xml:space="preserve"> Servo</w:t>
+      <w:r>
+        <w:rPr>
+          <w:lang w:val="pt-BR"/>
+        </w:rPr>
+        <w:t>Thread Radio</w:t>
+      </w:r>
+    </w:p>
+    <w:p>
+      <w:pPr>
+        <w:rPr>
+          <w:lang w:val="pt-BR"/>
+        </w:rPr>
+      </w:pPr>
+      <w:r>
+        <w:rPr>
+          <w:lang w:val="pt-BR"/>
+        </w:rPr>
+        <w:t>Thread Control Servo</w:t>
       </w:r>
     </w:p>
     <w:p>
@@ -1178,6 +1162,7 @@
         <w:rPr>
           <w:lang w:val="pt-BR"/>
         </w:rPr>
+        <w:lastRenderedPageBreak/>
         <w:t>Carga de barramento</w:t>
       </w:r>
     </w:p>
@@ -1196,8 +1181,8 @@
       </w:pPr>
     </w:p>
     <w:sectPr>
-      <w:footerReference w:type="default" r:id="rId10"/>
-      <w:footerReference w:type="first" r:id="rId11"/>
+      <w:footerReference w:type="default" r:id="rId11"/>
+      <w:footerReference w:type="first" r:id="rId12"/>
       <w:pgSz w:w="12240" w:h="15840"/>
       <w:pgMar w:top="1440" w:right="1440" w:bottom="1440" w:left="1440" w:header="720" w:footer="720" w:gutter="0"/>
       <w:pgNumType w:start="1"/>
@@ -1952,7 +1937,7 @@
     <w:link w:val="Heading1Char"/>
     <w:uiPriority w:val="9"/>
     <w:qFormat/>
-    <w:rsid w:val="00C05FD3"/>
+    <w:rsid w:val="00D769C7"/>
     <w:pPr>
       <w:keepNext/>
       <w:keepLines/>
@@ -1964,6 +1949,7 @@
     </w:pPr>
     <w:rPr>
       <w:rFonts w:asciiTheme="majorHAnsi" w:eastAsiaTheme="majorEastAsia" w:hAnsiTheme="majorHAnsi" w:cstheme="majorBidi"/>
+      <w:caps/>
       <w:color w:val="2F5496" w:themeColor="accent1" w:themeShade="BF"/>
       <w:sz w:val="32"/>
       <w:szCs w:val="32"/>
@@ -2248,9 +2234,10 @@
     <w:basedOn w:val="DefaultParagraphFont"/>
     <w:link w:val="Heading1"/>
     <w:uiPriority w:val="9"/>
-    <w:rsid w:val="00C05FD3"/>
+    <w:rsid w:val="00D769C7"/>
     <w:rPr>
       <w:rFonts w:asciiTheme="majorHAnsi" w:eastAsiaTheme="majorEastAsia" w:hAnsiTheme="majorHAnsi" w:cstheme="majorBidi"/>
+      <w:caps/>
       <w:color w:val="2F5496" w:themeColor="accent1" w:themeShade="BF"/>
       <w:sz w:val="32"/>
       <w:szCs w:val="32"/>

</xml_diff>

<commit_message>
Made changes to report 'UAV Gimbal.docx'.
</commit_message>
<xml_diff>
--- a/docs/UAV GIMBAL.docx
+++ b/docs/UAV GIMBAL.docx
@@ -32,7 +32,7 @@
                     <pic:cNvPicPr/>
                   </pic:nvPicPr>
                   <pic:blipFill>
-                    <a:blip r:embed="rId7" cstate="print">
+                    <a:blip r:embed="rId8" cstate="print">
                       <a:extLst>
                         <a:ext uri="{28A0092B-C50C-407E-A947-70E740481C1C}">
                           <a14:useLocalDpi xmlns:a14="http://schemas.microsoft.com/office/drawing/2010/main" val="0"/>
@@ -142,56 +142,76 @@
         <w:pStyle w:val="Title"/>
         <w:jc w:val="center"/>
         <w:rPr>
-          <w:lang w:val="pt-BR"/>
-        </w:rPr>
-      </w:pPr>
-      <w:r>
-        <w:rPr>
+          <w:sz w:val="52"/>
+          <w:szCs w:val="52"/>
+          <w:lang w:val="pt-BR"/>
+        </w:rPr>
+      </w:pPr>
+      <w:r>
+        <w:rPr>
+          <w:sz w:val="52"/>
+          <w:szCs w:val="52"/>
           <w:lang w:val="pt-BR"/>
         </w:rPr>
         <w:t xml:space="preserve">Projeto </w:t>
       </w:r>
       <w:r>
         <w:rPr>
+          <w:sz w:val="52"/>
+          <w:szCs w:val="52"/>
           <w:lang w:val="pt-BR"/>
         </w:rPr>
         <w:t xml:space="preserve">em AADL </w:t>
       </w:r>
       <w:r>
         <w:rPr>
+          <w:sz w:val="52"/>
+          <w:szCs w:val="52"/>
           <w:lang w:val="pt-BR"/>
         </w:rPr>
         <w:t xml:space="preserve">de Câmera Estabilizada </w:t>
       </w:r>
       <w:r>
         <w:rPr>
-          <w:lang w:val="pt-BR"/>
-        </w:rPr>
-        <w:t>com G</w:t>
-      </w:r>
-      <w:r>
-        <w:rPr>
+          <w:sz w:val="52"/>
+          <w:szCs w:val="52"/>
+          <w:lang w:val="pt-BR"/>
+        </w:rPr>
+        <w:t xml:space="preserve">com </w:t>
+      </w:r>
+      <w:proofErr w:type="spellStart"/>
+      <w:r>
+        <w:rPr>
+          <w:sz w:val="52"/>
+          <w:szCs w:val="52"/>
+          <w:lang w:val="pt-BR"/>
+        </w:rPr>
+        <w:t>G</w:t>
+      </w:r>
+      <w:r>
+        <w:rPr>
+          <w:sz w:val="52"/>
+          <w:szCs w:val="52"/>
           <w:lang w:val="pt-BR"/>
         </w:rPr>
         <w:t>imbal</w:t>
       </w:r>
-      <w:r>
-        <w:rPr>
+      <w:proofErr w:type="spellEnd"/>
+      <w:r>
+        <w:rPr>
+          <w:sz w:val="52"/>
+          <w:szCs w:val="52"/>
           <w:lang w:val="pt-BR"/>
         </w:rPr>
         <w:t xml:space="preserve"> </w:t>
       </w:r>
       <w:r>
         <w:rPr>
-          <w:lang w:val="pt-BR"/>
-        </w:rPr>
-        <w:t xml:space="preserve">para </w:t>
-      </w:r>
-      <w:r>
-        <w:rPr>
-          <w:lang w:val="pt-BR"/>
-        </w:rPr>
-        <w:t>Aeronave Remotamente Pilotada</w:t>
+          <w:sz w:val="52"/>
+          <w:szCs w:val="52"/>
+          <w:lang w:val="pt-BR"/>
+        </w:rPr>
+        <w:t>para Aeronave Remotamente Pilotada</w:t>
       </w:r>
     </w:p>
     <w:p>
@@ -373,11 +393,39 @@
           <w:lang w:val="pt-BR"/>
         </w:rPr>
       </w:pPr>
-      <w:r>
-        <w:rPr>
-          <w:lang w:val="pt-BR"/>
-        </w:rPr>
-        <w:t>Florianópolis, outubro de 2019.</w:t>
+    </w:p>
+    <w:p>
+      <w:pPr>
+        <w:jc w:val="center"/>
+        <w:rPr>
+          <w:lang w:val="pt-BR"/>
+        </w:rPr>
+      </w:pPr>
+    </w:p>
+    <w:p>
+      <w:pPr>
+        <w:jc w:val="center"/>
+        <w:rPr>
+          <w:lang w:val="pt-BR"/>
+        </w:rPr>
+      </w:pPr>
+      <w:r>
+        <w:rPr>
+          <w:lang w:val="pt-BR"/>
+        </w:rPr>
+        <w:t xml:space="preserve">Florianópolis, </w:t>
+      </w:r>
+      <w:r>
+        <w:rPr>
+          <w:lang w:val="pt-BR"/>
+        </w:rPr>
+        <w:t xml:space="preserve">7 de </w:t>
+      </w:r>
+      <w:r>
+        <w:rPr>
+          <w:lang w:val="pt-BR"/>
+        </w:rPr>
+        <w:t>outubro de 2019.</w:t>
       </w:r>
     </w:p>
     <w:p>
@@ -386,7 +434,7 @@
           <w:lang w:val="pt-BR"/>
         </w:rPr>
         <w:sectPr>
-          <w:footerReference w:type="default" r:id="rId8"/>
+          <w:footerReference w:type="default" r:id="rId9"/>
           <w:pgSz w:w="12240" w:h="15840"/>
           <w:pgMar w:top="1440" w:right="1440" w:bottom="1440" w:left="1440" w:header="720" w:footer="720" w:gutter="0"/>
           <w:cols w:space="720"/>
@@ -406,6 +454,20 @@
           <w:lang w:val="pt-BR"/>
         </w:rPr>
         <w:lastRenderedPageBreak/>
+        <w:t>Introdução</w:t>
+      </w:r>
+    </w:p>
+    <w:p>
+      <w:pPr>
+        <w:pStyle w:val="Heading1"/>
+        <w:rPr>
+          <w:lang w:val="pt-BR"/>
+        </w:rPr>
+      </w:pPr>
+      <w:r>
+        <w:rPr>
+          <w:lang w:val="pt-BR"/>
+        </w:rPr>
         <w:t>REQUISITOS</w:t>
       </w:r>
     </w:p>
@@ -491,6 +553,25 @@
     </w:p>
     <w:p>
       <w:pPr>
+        <w:rPr>
+          <w:lang w:val="pt-BR"/>
+        </w:rPr>
+      </w:pPr>
+      <w:r>
+        <w:rPr>
+          <w:lang w:val="pt-BR"/>
+        </w:rPr>
+        <w:t xml:space="preserve">3- </w:t>
+      </w:r>
+      <w:r>
+        <w:rPr>
+          <w:lang w:val="pt-BR"/>
+        </w:rPr>
+        <w:t>Capturas de imagens devem salvar em um cartão SD.</w:t>
+      </w:r>
+    </w:p>
+    <w:p>
+      <w:pPr>
         <w:pStyle w:val="Heading1"/>
         <w:rPr>
           <w:lang w:val="pt-BR"/>
@@ -513,20 +594,128 @@
         <w:rPr>
           <w:lang w:val="pt-BR"/>
         </w:rPr>
-        <w:t xml:space="preserve">1- Movimentar a câmera em três eixos (roll, pitch, yaw) </w:t>
-      </w:r>
-    </w:p>
-    <w:p>
-      <w:pPr>
-        <w:rPr>
-          <w:lang w:val="pt-BR"/>
-        </w:rPr>
-      </w:pPr>
-      <w:r>
-        <w:rPr>
-          <w:lang w:val="pt-BR"/>
-        </w:rPr>
-        <w:t xml:space="preserve">2- Ligar e desligar a câmera </w:t>
+        <w:t>1-</w:t>
+      </w:r>
+      <w:r>
+        <w:rPr>
+          <w:lang w:val="pt-BR"/>
+        </w:rPr>
+        <w:t xml:space="preserve"> </w:t>
+      </w:r>
+      <w:r>
+        <w:rPr>
+          <w:lang w:val="pt-BR"/>
+        </w:rPr>
+        <w:t>Ler a posição da câmera</w:t>
+      </w:r>
+      <w:r>
+        <w:rPr>
+          <w:lang w:val="pt-BR"/>
+        </w:rPr>
+        <w:t>.</w:t>
+      </w:r>
+      <w:r>
+        <w:rPr>
+          <w:lang w:val="pt-BR"/>
+        </w:rPr>
+        <w:t xml:space="preserve"> </w:t>
+      </w:r>
+    </w:p>
+    <w:p>
+      <w:pPr>
+        <w:rPr>
+          <w:lang w:val="pt-BR"/>
+        </w:rPr>
+      </w:pPr>
+      <w:r>
+        <w:rPr>
+          <w:lang w:val="pt-BR"/>
+        </w:rPr>
+        <w:t xml:space="preserve">2- </w:t>
+      </w:r>
+      <w:r>
+        <w:rPr>
+          <w:lang w:val="pt-BR"/>
+        </w:rPr>
+        <w:t xml:space="preserve">Movimentar a câmera </w:t>
+      </w:r>
+      <w:r>
+        <w:rPr>
+          <w:lang w:val="pt-BR"/>
+        </w:rPr>
+        <w:t>nos</w:t>
+      </w:r>
+      <w:r>
+        <w:rPr>
+          <w:lang w:val="pt-BR"/>
+        </w:rPr>
+        <w:t xml:space="preserve"> três eixos</w:t>
+      </w:r>
+      <w:r>
+        <w:rPr>
+          <w:lang w:val="pt-BR"/>
+        </w:rPr>
+        <w:t xml:space="preserve"> ortogonais</w:t>
+      </w:r>
+      <w:r>
+        <w:rPr>
+          <w:lang w:val="pt-BR"/>
+        </w:rPr>
+        <w:t xml:space="preserve"> (</w:t>
+      </w:r>
+      <w:proofErr w:type="spellStart"/>
+      <w:r>
+        <w:rPr>
+          <w:i/>
+          <w:iCs/>
+          <w:lang w:val="pt-BR"/>
+        </w:rPr>
+        <w:t>roll</w:t>
+      </w:r>
+      <w:proofErr w:type="spellEnd"/>
+      <w:r>
+        <w:rPr>
+          <w:lang w:val="pt-BR"/>
+        </w:rPr>
+        <w:t xml:space="preserve">, </w:t>
+      </w:r>
+      <w:proofErr w:type="spellStart"/>
+      <w:r>
+        <w:rPr>
+          <w:i/>
+          <w:iCs/>
+          <w:lang w:val="pt-BR"/>
+        </w:rPr>
+        <w:t>pitch</w:t>
+      </w:r>
+      <w:proofErr w:type="spellEnd"/>
+      <w:r>
+        <w:rPr>
+          <w:lang w:val="pt-BR"/>
+        </w:rPr>
+        <w:t xml:space="preserve">, </w:t>
+      </w:r>
+      <w:proofErr w:type="spellStart"/>
+      <w:r>
+        <w:rPr>
+          <w:i/>
+          <w:iCs/>
+          <w:lang w:val="pt-BR"/>
+        </w:rPr>
+        <w:t>yaw</w:t>
+      </w:r>
+      <w:proofErr w:type="spellEnd"/>
+      <w:r>
+        <w:rPr>
+          <w:lang w:val="pt-BR"/>
+        </w:rPr>
+        <w:t>)</w:t>
+      </w:r>
+      <w:r>
+        <w:rPr>
+          <w:lang w:val="pt-BR"/>
+        </w:rPr>
+        <w:t xml:space="preserve"> a partir de comandos recebidos pelo rádio do ARP.</w:t>
       </w:r>
     </w:p>
     <w:p>
@@ -545,58 +734,76 @@
         <w:rPr>
           <w:lang w:val="pt-BR"/>
         </w:rPr>
-        <w:t xml:space="preserve"> Salvar as imagens da câmera.</w:t>
-      </w:r>
-    </w:p>
-    <w:p>
-      <w:pPr>
-        <w:rPr>
-          <w:lang w:val="pt-BR"/>
-        </w:rPr>
-      </w:pPr>
-      <w:r>
-        <w:rPr>
-          <w:lang w:val="pt-BR"/>
-        </w:rPr>
-        <w:t xml:space="preserve">4- Ler a posição da câmera </w:t>
-      </w:r>
-    </w:p>
-    <w:p>
-      <w:pPr>
-        <w:rPr>
-          <w:lang w:val="pt-BR"/>
-        </w:rPr>
-      </w:pPr>
-      <w:r>
-        <w:rPr>
-          <w:lang w:val="pt-BR"/>
-        </w:rPr>
-        <w:t xml:space="preserve">5- Estabilizar a câmera </w:t>
-      </w:r>
-      <w:r>
-        <w:rPr>
-          <w:lang w:val="pt-BR"/>
-        </w:rPr>
-        <w:t>na posição selecionada pelo operador da câmera</w:t>
+        <w:t xml:space="preserve"> </w:t>
+      </w:r>
+      <w:r>
+        <w:rPr>
+          <w:lang w:val="pt-BR"/>
+        </w:rPr>
+        <w:t>Estabilizar a imagem da câmera.</w:t>
+      </w:r>
+    </w:p>
+    <w:p>
+      <w:pPr>
+        <w:rPr>
+          <w:lang w:val="pt-BR"/>
+        </w:rPr>
+      </w:pPr>
+      <w:r>
+        <w:rPr>
+          <w:lang w:val="pt-BR"/>
+        </w:rPr>
+        <w:t xml:space="preserve">4- </w:t>
+      </w:r>
+      <w:r>
+        <w:rPr>
+          <w:lang w:val="pt-BR"/>
+        </w:rPr>
+        <w:t>Salvar as imagens da câmera.</w:t>
+      </w:r>
+    </w:p>
+    <w:p>
+      <w:pPr>
+        <w:rPr>
+          <w:lang w:val="pt-BR"/>
+        </w:rPr>
+      </w:pPr>
+      <w:r>
+        <w:rPr>
+          <w:lang w:val="pt-BR"/>
+        </w:rPr>
+        <w:t xml:space="preserve">5- </w:t>
+      </w:r>
+      <w:r>
+        <w:rPr>
+          <w:lang w:val="pt-BR"/>
+        </w:rPr>
+        <w:t>Enviar imagens de baixa resolução para a ARP.</w:t>
+      </w:r>
+    </w:p>
+    <w:p>
+      <w:pPr>
+        <w:rPr>
+          <w:lang w:val="pt-BR"/>
+        </w:rPr>
+      </w:pPr>
+      <w:r>
+        <w:rPr>
+          <w:lang w:val="pt-BR"/>
+        </w:rPr>
+        <w:t xml:space="preserve">6- </w:t>
+      </w:r>
+      <w:r>
+        <w:rPr>
+          <w:lang w:val="pt-BR"/>
+        </w:rPr>
+        <w:t>Monitorar funcionamento do sistema</w:t>
       </w:r>
       <w:r>
         <w:rPr>
           <w:lang w:val="pt-BR"/>
         </w:rPr>
         <w:t>.</w:t>
-      </w:r>
-    </w:p>
-    <w:p>
-      <w:pPr>
-        <w:rPr>
-          <w:lang w:val="pt-BR"/>
-        </w:rPr>
-      </w:pPr>
-      <w:r>
-        <w:rPr>
-          <w:lang w:val="pt-BR"/>
-        </w:rPr>
-        <w:t>6- Enviar imagens de baixa resolução para a ARP.</w:t>
       </w:r>
     </w:p>
     <w:p>
@@ -623,10 +830,10 @@
           <w:noProof/>
         </w:rPr>
         <w:drawing>
-          <wp:inline distT="0" distB="0" distL="0" distR="0" wp14:anchorId="4F09BBFC" wp14:editId="39C31B49">
-            <wp:extent cx="5943600" cy="2624455"/>
-            <wp:effectExtent l="0" t="0" r="0" b="4445"/>
-            <wp:docPr id="3" name="Picture 3" descr="A close up of text on a white background&#10;&#10;Description automatically generated"/>
+          <wp:inline distT="0" distB="0" distL="0" distR="0" wp14:anchorId="551E91F6" wp14:editId="54E9420D">
+            <wp:extent cx="2952750" cy="1603192"/>
+            <wp:effectExtent l="0" t="0" r="0" b="0"/>
+            <wp:docPr id="4" name="Picture 4" descr="A screenshot of a cell phone&#10;&#10;Description automatically generated"/>
             <wp:cNvGraphicFramePr>
               <a:graphicFrameLocks xmlns:a="http://schemas.openxmlformats.org/drawingml/2006/main" noChangeAspect="1"/>
             </wp:cNvGraphicFramePr>
@@ -634,426 +841,7 @@
               <a:graphicData uri="http://schemas.openxmlformats.org/drawingml/2006/picture">
                 <pic:pic xmlns:pic="http://schemas.openxmlformats.org/drawingml/2006/picture">
                   <pic:nvPicPr>
-                    <pic:cNvPr id="3" name="Sistema.png"/>
-                    <pic:cNvPicPr/>
-                  </pic:nvPicPr>
-                  <pic:blipFill>
-                    <a:blip r:embed="rId9" cstate="print">
-                      <a:extLst>
-                        <a:ext uri="{28A0092B-C50C-407E-A947-70E740481C1C}">
-                          <a14:useLocalDpi xmlns:a14="http://schemas.microsoft.com/office/drawing/2010/main" val="0"/>
-                        </a:ext>
-                      </a:extLst>
-                    </a:blip>
-                    <a:stretch>
-                      <a:fillRect/>
-                    </a:stretch>
-                  </pic:blipFill>
-                  <pic:spPr>
-                    <a:xfrm>
-                      <a:off x="0" y="0"/>
-                      <a:ext cx="5943600" cy="2624455"/>
-                    </a:xfrm>
-                    <a:prstGeom prst="rect">
-                      <a:avLst/>
-                    </a:prstGeom>
-                  </pic:spPr>
-                </pic:pic>
-              </a:graphicData>
-            </a:graphic>
-          </wp:inline>
-        </w:drawing>
-      </w:r>
-    </w:p>
-    <w:p>
-      <w:pPr>
-        <w:pStyle w:val="Caption"/>
-        <w:jc w:val="center"/>
-        <w:rPr>
-          <w:lang w:val="pt-BR"/>
-        </w:rPr>
-      </w:pPr>
-      <w:r>
-        <w:t xml:space="preserve">Figura </w:t>
-      </w:r>
-      <w:fldSimple w:instr=" SEQ Figura \* ARABIC ">
-        <w:r>
-          <w:rPr>
-            <w:noProof/>
-          </w:rPr>
-          <w:t>1</w:t>
-        </w:r>
-      </w:fldSimple>
-      <w:r>
-        <w:t>: Sistema.</w:t>
-      </w:r>
-    </w:p>
-    <w:p>
-      <w:pPr>
-        <w:pStyle w:val="Heading1"/>
-        <w:rPr>
-          <w:lang w:val="pt-BR"/>
-        </w:rPr>
-      </w:pPr>
-      <w:r>
-        <w:rPr>
-          <w:lang w:val="pt-BR"/>
-        </w:rPr>
-        <w:t>COMPONENTES</w:t>
-      </w:r>
-    </w:p>
-    <w:p>
-      <w:pPr>
-        <w:pStyle w:val="NormalWeb"/>
-        <w:shd w:val="clear" w:color="auto" w:fill="FFFFFF"/>
-        <w:spacing w:before="0" w:beforeAutospacing="0" w:after="240" w:afterAutospacing="0"/>
-        <w:rPr>
-          <w:rFonts w:ascii="Segoe UI" w:hAnsi="Segoe UI" w:cs="Segoe UI"/>
-          <w:color w:val="24292E"/>
-          <w:lang w:val="pt-BR"/>
-        </w:rPr>
-      </w:pPr>
-      <w:r>
-        <w:rPr>
-          <w:rFonts w:ascii="Segoe UI" w:hAnsi="Segoe UI" w:cs="Segoe UI"/>
-          <w:color w:val="24292E"/>
-          <w:lang w:val="pt-BR"/>
-        </w:rPr>
-        <w:t xml:space="preserve">Plataforma: </w:t>
-      </w:r>
-      <w:r>
-        <w:rPr>
-          <w:rFonts w:ascii="Segoe UI" w:hAnsi="Segoe UI" w:cs="Segoe UI"/>
-          <w:color w:val="24292E"/>
-          <w:lang w:val="pt-BR"/>
-        </w:rPr>
-        <w:t xml:space="preserve">Nvidia </w:t>
-      </w:r>
-      <w:r>
-        <w:rPr>
-          <w:rFonts w:ascii="Segoe UI" w:hAnsi="Segoe UI" w:cs="Segoe UI"/>
-          <w:color w:val="24292E"/>
-          <w:lang w:val="pt-BR"/>
-        </w:rPr>
-        <w:t xml:space="preserve">Jetson TX2 </w:t>
-      </w:r>
-    </w:p>
-    <w:p>
-      <w:pPr>
-        <w:pStyle w:val="NormalWeb"/>
-        <w:shd w:val="clear" w:color="auto" w:fill="FFFFFF"/>
-        <w:spacing w:before="0" w:beforeAutospacing="0" w:after="240" w:afterAutospacing="0"/>
-        <w:rPr>
-          <w:rFonts w:ascii="Segoe UI" w:hAnsi="Segoe UI" w:cs="Segoe UI"/>
-          <w:color w:val="24292E"/>
-          <w:lang w:val="pt-BR"/>
-        </w:rPr>
-      </w:pPr>
-      <w:r>
-        <w:rPr>
-          <w:rFonts w:ascii="Segoe UI" w:hAnsi="Segoe UI" w:cs="Segoe UI"/>
-          <w:color w:val="24292E"/>
-          <w:lang w:val="pt-BR"/>
-        </w:rPr>
-        <w:t>Processador</w:t>
-      </w:r>
-    </w:p>
-    <w:p>
-      <w:pPr>
-        <w:pStyle w:val="NormalWeb"/>
-        <w:shd w:val="clear" w:color="auto" w:fill="FFFFFF"/>
-        <w:spacing w:before="0" w:beforeAutospacing="0" w:after="240" w:afterAutospacing="0"/>
-        <w:ind w:firstLine="720"/>
-        <w:rPr>
-          <w:rFonts w:ascii="Segoe UI" w:hAnsi="Segoe UI" w:cs="Segoe UI"/>
-          <w:color w:val="24292E"/>
-          <w:lang w:val="pt-BR"/>
-        </w:rPr>
-      </w:pPr>
-      <w:r>
-        <w:rPr>
-          <w:rFonts w:ascii="Segoe UI" w:hAnsi="Segoe UI" w:cs="Segoe UI"/>
-          <w:color w:val="24292E"/>
-          <w:lang w:val="pt-BR"/>
-        </w:rPr>
-        <w:t xml:space="preserve">barramento para o controlador do </w:t>
-      </w:r>
-      <w:r>
-        <w:rPr>
-          <w:rFonts w:ascii="Segoe UI" w:hAnsi="Segoe UI" w:cs="Segoe UI"/>
-          <w:color w:val="24292E"/>
-          <w:lang w:val="pt-BR"/>
-        </w:rPr>
-        <w:t>ARP</w:t>
-      </w:r>
-      <w:r>
-        <w:rPr>
-          <w:rFonts w:ascii="Segoe UI" w:hAnsi="Segoe UI" w:cs="Segoe UI"/>
-          <w:color w:val="24292E"/>
-          <w:lang w:val="pt-BR"/>
-        </w:rPr>
-        <w:t>: USART</w:t>
-      </w:r>
-    </w:p>
-    <w:p>
-      <w:pPr>
-        <w:pStyle w:val="NormalWeb"/>
-        <w:shd w:val="clear" w:color="auto" w:fill="FFFFFF"/>
-        <w:spacing w:before="0" w:beforeAutospacing="0" w:after="240" w:afterAutospacing="0"/>
-        <w:ind w:firstLine="720"/>
-        <w:rPr>
-          <w:rFonts w:ascii="Segoe UI" w:hAnsi="Segoe UI" w:cs="Segoe UI"/>
-          <w:color w:val="24292E"/>
-          <w:lang w:val="pt-BR"/>
-        </w:rPr>
-      </w:pPr>
-      <w:r>
-        <w:rPr>
-          <w:rFonts w:ascii="Segoe UI" w:hAnsi="Segoe UI" w:cs="Segoe UI"/>
-          <w:color w:val="24292E"/>
-          <w:lang w:val="pt-BR"/>
-        </w:rPr>
-        <w:lastRenderedPageBreak/>
-        <w:t>memória compartilhável</w:t>
-      </w:r>
-    </w:p>
-    <w:p>
-      <w:pPr>
-        <w:pStyle w:val="NormalWeb"/>
-        <w:shd w:val="clear" w:color="auto" w:fill="FFFFFF"/>
-        <w:spacing w:before="0" w:beforeAutospacing="0" w:after="240" w:afterAutospacing="0"/>
-        <w:rPr>
-          <w:rFonts w:ascii="Segoe UI" w:hAnsi="Segoe UI" w:cs="Segoe UI"/>
-          <w:color w:val="24292E"/>
-          <w:lang w:val="pt-BR"/>
-        </w:rPr>
-      </w:pPr>
-      <w:r>
-        <w:rPr>
-          <w:rFonts w:ascii="Segoe UI" w:hAnsi="Segoe UI" w:cs="Segoe UI"/>
-          <w:color w:val="24292E"/>
-          <w:lang w:val="pt-BR"/>
-        </w:rPr>
-        <w:t xml:space="preserve">3 servo-motores </w:t>
-      </w:r>
-    </w:p>
-    <w:p>
-      <w:pPr>
-        <w:pStyle w:val="NormalWeb"/>
-        <w:shd w:val="clear" w:color="auto" w:fill="FFFFFF"/>
-        <w:spacing w:before="0" w:beforeAutospacing="0" w:after="240" w:afterAutospacing="0"/>
-        <w:rPr>
-          <w:rFonts w:ascii="Segoe UI" w:hAnsi="Segoe UI" w:cs="Segoe UI"/>
-          <w:color w:val="24292E"/>
-          <w:lang w:val="pt-BR"/>
-        </w:rPr>
-      </w:pPr>
-      <w:r>
-        <w:rPr>
-          <w:rFonts w:ascii="Segoe UI" w:hAnsi="Segoe UI" w:cs="Segoe UI"/>
-          <w:color w:val="24292E"/>
-          <w:lang w:val="pt-BR"/>
-        </w:rPr>
-        <w:t xml:space="preserve">3 controladores PWM </w:t>
-      </w:r>
-    </w:p>
-    <w:p>
-      <w:pPr>
-        <w:pStyle w:val="NormalWeb"/>
-        <w:shd w:val="clear" w:color="auto" w:fill="FFFFFF"/>
-        <w:spacing w:before="0" w:beforeAutospacing="0" w:after="240" w:afterAutospacing="0"/>
-        <w:ind w:firstLine="720"/>
-        <w:rPr>
-          <w:rFonts w:ascii="Segoe UI" w:hAnsi="Segoe UI" w:cs="Segoe UI"/>
-          <w:color w:val="24292E"/>
-          <w:lang w:val="pt-BR"/>
-        </w:rPr>
-      </w:pPr>
-      <w:r>
-        <w:rPr>
-          <w:rFonts w:ascii="Segoe UI" w:hAnsi="Segoe UI" w:cs="Segoe UI"/>
-          <w:color w:val="24292E"/>
-          <w:lang w:val="pt-BR"/>
-        </w:rPr>
-        <w:t>I</w:t>
-      </w:r>
-      <w:r>
-        <w:rPr>
-          <w:rFonts w:ascii="Segoe UI" w:hAnsi="Segoe UI" w:cs="Segoe UI"/>
-          <w:color w:val="24292E"/>
-          <w:vertAlign w:val="superscript"/>
-          <w:lang w:val="pt-BR"/>
-        </w:rPr>
-        <w:t>2</w:t>
-      </w:r>
-      <w:r>
-        <w:rPr>
-          <w:rFonts w:ascii="Segoe UI" w:hAnsi="Segoe UI" w:cs="Segoe UI"/>
-          <w:color w:val="24292E"/>
-          <w:lang w:val="pt-BR"/>
-        </w:rPr>
-        <w:t xml:space="preserve">C </w:t>
-      </w:r>
-    </w:p>
-    <w:p>
-      <w:pPr>
-        <w:pStyle w:val="NormalWeb"/>
-        <w:shd w:val="clear" w:color="auto" w:fill="FFFFFF"/>
-        <w:spacing w:before="0" w:beforeAutospacing="0" w:after="240" w:afterAutospacing="0"/>
-        <w:rPr>
-          <w:rFonts w:ascii="Segoe UI" w:hAnsi="Segoe UI" w:cs="Segoe UI"/>
-          <w:color w:val="24292E"/>
-          <w:lang w:val="pt-BR"/>
-        </w:rPr>
-      </w:pPr>
-      <w:r>
-        <w:rPr>
-          <w:rFonts w:ascii="Segoe UI" w:hAnsi="Segoe UI" w:cs="Segoe UI"/>
-          <w:color w:val="24292E"/>
-          <w:lang w:val="pt-BR"/>
-        </w:rPr>
-        <w:t>Câmera USB</w:t>
-      </w:r>
-    </w:p>
-    <w:p>
-      <w:pPr>
-        <w:pStyle w:val="NormalWeb"/>
-        <w:shd w:val="clear" w:color="auto" w:fill="FFFFFF"/>
-        <w:spacing w:before="0" w:beforeAutospacing="0"/>
-        <w:rPr>
-          <w:rFonts w:ascii="Segoe UI" w:hAnsi="Segoe UI" w:cs="Segoe UI"/>
-          <w:color w:val="24292E"/>
-          <w:lang w:val="pt-BR"/>
-        </w:rPr>
-      </w:pPr>
-      <w:r>
-        <w:rPr>
-          <w:rFonts w:ascii="Segoe UI" w:hAnsi="Segoe UI" w:cs="Segoe UI"/>
-          <w:color w:val="24292E"/>
-          <w:lang w:val="pt-BR"/>
-        </w:rPr>
-        <w:t xml:space="preserve">IMU (ângulos de rolagem, arfagem e guinada, aceleração nos três </w:t>
-      </w:r>
-      <w:r>
-        <w:rPr>
-          <w:rFonts w:ascii="Segoe UI" w:hAnsi="Segoe UI" w:cs="Segoe UI"/>
-          <w:color w:val="24292E"/>
-          <w:lang w:val="pt-BR"/>
-        </w:rPr>
-        <w:t>eixos)</w:t>
-      </w:r>
-      <w:r>
-        <w:rPr>
-          <w:rFonts w:ascii="Segoe UI" w:hAnsi="Segoe UI" w:cs="Segoe UI"/>
-          <w:color w:val="24292E"/>
-          <w:lang w:val="pt-BR"/>
-        </w:rPr>
-        <w:t xml:space="preserve"> </w:t>
-      </w:r>
-    </w:p>
-    <w:p>
-      <w:pPr>
-        <w:pStyle w:val="NormalWeb"/>
-        <w:shd w:val="clear" w:color="auto" w:fill="FFFFFF"/>
-        <w:spacing w:before="0" w:beforeAutospacing="0"/>
-        <w:ind w:firstLine="720"/>
-        <w:rPr>
-          <w:rFonts w:ascii="Segoe UI" w:hAnsi="Segoe UI" w:cs="Segoe UI"/>
-          <w:color w:val="24292E"/>
-        </w:rPr>
-      </w:pPr>
-      <w:r>
-        <w:rPr>
-          <w:rFonts w:ascii="Segoe UI" w:hAnsi="Segoe UI" w:cs="Segoe UI"/>
-          <w:color w:val="24292E"/>
-        </w:rPr>
-        <w:t>I</w:t>
-      </w:r>
-      <w:r>
-        <w:rPr>
-          <w:rFonts w:ascii="Segoe UI" w:hAnsi="Segoe UI" w:cs="Segoe UI"/>
-          <w:color w:val="24292E"/>
-          <w:vertAlign w:val="superscript"/>
-        </w:rPr>
-        <w:t>2</w:t>
-      </w:r>
-      <w:r>
-        <w:rPr>
-          <w:rFonts w:ascii="Segoe UI" w:hAnsi="Segoe UI" w:cs="Segoe UI"/>
-          <w:color w:val="24292E"/>
-        </w:rPr>
-        <w:t>C</w:t>
-      </w:r>
-    </w:p>
-    <w:p>
-      <w:pPr>
-        <w:pStyle w:val="NormalWeb"/>
-        <w:shd w:val="clear" w:color="auto" w:fill="FFFFFF"/>
-        <w:spacing w:before="0" w:beforeAutospacing="0"/>
-        <w:rPr>
-          <w:rFonts w:ascii="Segoe UI" w:hAnsi="Segoe UI" w:cs="Segoe UI"/>
-          <w:color w:val="24292E"/>
-        </w:rPr>
-      </w:pPr>
-      <w:r>
-        <w:rPr>
-          <w:rFonts w:ascii="Segoe UI" w:hAnsi="Segoe UI" w:cs="Segoe UI"/>
-          <w:color w:val="24292E"/>
-        </w:rPr>
-        <w:t>SD Card</w:t>
-      </w:r>
-    </w:p>
-    <w:p>
-      <w:pPr>
-        <w:rPr>
-          <w:lang w:val="pt-BR"/>
-        </w:rPr>
-      </w:pPr>
-    </w:p>
-    <w:p>
-      <w:pPr>
-        <w:pStyle w:val="Heading1"/>
-        <w:rPr>
-          <w:lang w:val="pt-BR"/>
-        </w:rPr>
-      </w:pPr>
-      <w:r>
-        <w:rPr>
-          <w:lang w:val="pt-BR"/>
-        </w:rPr>
-        <w:t>Processo</w:t>
-      </w:r>
-    </w:p>
-    <w:p>
-      <w:pPr>
-        <w:rPr>
-          <w:lang w:val="pt-BR"/>
-        </w:rPr>
-      </w:pPr>
-    </w:p>
-    <w:p>
-      <w:pPr>
-        <w:keepNext/>
-        <w:jc w:val="center"/>
-      </w:pPr>
-      <w:r>
-        <w:rPr>
-          <w:noProof/>
-          <w:lang w:val="pt-BR"/>
-        </w:rPr>
-        <w:drawing>
-          <wp:inline distT="0" distB="0" distL="0" distR="0" wp14:anchorId="62C6A75D" wp14:editId="30D3C0D5">
-            <wp:extent cx="3603083" cy="2171088"/>
-            <wp:effectExtent l="0" t="0" r="0" b="635"/>
-            <wp:docPr id="2" name="Picture 2" descr="A close up of text on a white background&#10;&#10;Description automatically generated"/>
-            <wp:cNvGraphicFramePr>
-              <a:graphicFrameLocks xmlns:a="http://schemas.openxmlformats.org/drawingml/2006/main" noChangeAspect="1"/>
-            </wp:cNvGraphicFramePr>
-            <a:graphic xmlns:a="http://schemas.openxmlformats.org/drawingml/2006/main">
-              <a:graphicData uri="http://schemas.openxmlformats.org/drawingml/2006/picture">
-                <pic:pic xmlns:pic="http://schemas.openxmlformats.org/drawingml/2006/picture">
-                  <pic:nvPicPr>
-                    <pic:cNvPr id="2" name="Processo.png"/>
+                    <pic:cNvPr id="4" name="Controller System.png"/>
                     <pic:cNvPicPr/>
                   </pic:nvPicPr>
                   <pic:blipFill>
@@ -1071,7 +859,7 @@
                   <pic:spPr>
                     <a:xfrm>
                       <a:off x="0" y="0"/>
-                      <a:ext cx="3621767" cy="2182347"/>
+                      <a:ext cx="2977577" cy="1616672"/>
                     </a:xfrm>
                     <a:prstGeom prst="rect">
                       <a:avLst/>
@@ -1093,7 +881,466 @@
         </w:rPr>
       </w:pPr>
       <w:r>
+        <w:rPr>
+          <w:lang w:val="pt-BR"/>
+        </w:rPr>
         <w:t xml:space="preserve">Figura </w:t>
+      </w:r>
+      <w:r>
+        <w:fldChar w:fldCharType="begin"/>
+      </w:r>
+      <w:r>
+        <w:rPr>
+          <w:lang w:val="pt-BR"/>
+        </w:rPr>
+        <w:instrText xml:space="preserve"> SEQ Figura \* ARABIC </w:instrText>
+      </w:r>
+      <w:r>
+        <w:fldChar w:fldCharType="separate"/>
+      </w:r>
+      <w:r>
+        <w:rPr>
+          <w:noProof/>
+          <w:lang w:val="pt-BR"/>
+        </w:rPr>
+        <w:t>1</w:t>
+      </w:r>
+      <w:r>
+        <w:rPr>
+          <w:noProof/>
+        </w:rPr>
+        <w:fldChar w:fldCharType="end"/>
+      </w:r>
+      <w:r>
+        <w:rPr>
+          <w:lang w:val="pt-BR"/>
+        </w:rPr>
+        <w:t>: Sistema</w:t>
+      </w:r>
+      <w:r>
+        <w:rPr>
+          <w:lang w:val="pt-BR"/>
+        </w:rPr>
+        <w:t xml:space="preserve"> de controle da </w:t>
+      </w:r>
+      <w:r>
+        <w:rPr>
+          <w:lang w:val="pt-BR"/>
+        </w:rPr>
+        <w:t>câmera estabilizada</w:t>
+      </w:r>
+      <w:r>
+        <w:rPr>
+          <w:lang w:val="pt-BR"/>
+        </w:rPr>
+        <w:t>.</w:t>
+      </w:r>
+    </w:p>
+    <w:p>
+      <w:pPr>
+        <w:rPr>
+          <w:lang w:val="pt-BR"/>
+        </w:rPr>
+      </w:pPr>
+    </w:p>
+    <w:p>
+      <w:pPr>
+        <w:pStyle w:val="Heading2"/>
+        <w:rPr>
+          <w:lang w:val="pt-BR"/>
+        </w:rPr>
+      </w:pPr>
+      <w:proofErr w:type="spellStart"/>
+      <w:r>
+        <w:t>Componentes</w:t>
+      </w:r>
+      <w:proofErr w:type="spellEnd"/>
+    </w:p>
+    <w:p>
+      <w:pPr>
+        <w:rPr>
+          <w:lang w:val="pt-BR"/>
+        </w:rPr>
+      </w:pPr>
+      <w:r>
+        <w:rPr>
+          <w:lang w:val="pt-BR"/>
+        </w:rPr>
+        <w:t>Processador</w:t>
+      </w:r>
+    </w:p>
+    <w:p>
+      <w:pPr>
+        <w:rPr>
+          <w:lang w:val="pt-BR"/>
+        </w:rPr>
+      </w:pPr>
+    </w:p>
+    <w:p>
+      <w:pPr>
+        <w:rPr>
+          <w:lang w:val="pt-BR"/>
+        </w:rPr>
+      </w:pPr>
+    </w:p>
+    <w:p>
+      <w:pPr>
+        <w:rPr>
+          <w:lang w:val="pt-BR"/>
+        </w:rPr>
+      </w:pPr>
+      <w:r>
+        <w:rPr>
+          <w:lang w:val="pt-BR"/>
+        </w:rPr>
+        <w:t>Processador</w:t>
+      </w:r>
+    </w:p>
+    <w:p>
+      <w:pPr>
+        <w:rPr>
+          <w:lang w:val="pt-BR"/>
+        </w:rPr>
+      </w:pPr>
+      <w:r>
+        <w:rPr>
+          <w:lang w:val="pt-BR"/>
+        </w:rPr>
+        <w:t xml:space="preserve">barramento para o controlador do </w:t>
+      </w:r>
+      <w:r>
+        <w:rPr>
+          <w:lang w:val="pt-BR"/>
+        </w:rPr>
+        <w:t>ARP: USART</w:t>
+      </w:r>
+    </w:p>
+    <w:p>
+      <w:pPr>
+        <w:rPr>
+          <w:lang w:val="pt-BR"/>
+        </w:rPr>
+      </w:pPr>
+      <w:r>
+        <w:rPr>
+          <w:lang w:val="pt-BR"/>
+        </w:rPr>
+        <w:t>memória compartilhável</w:t>
+      </w:r>
+    </w:p>
+    <w:p>
+      <w:pPr>
+        <w:rPr>
+          <w:lang w:val="pt-BR"/>
+        </w:rPr>
+      </w:pPr>
+      <w:r>
+        <w:rPr>
+          <w:lang w:val="pt-BR"/>
+        </w:rPr>
+        <w:t xml:space="preserve">3 servo-motores </w:t>
+      </w:r>
+    </w:p>
+    <w:p>
+      <w:pPr>
+        <w:rPr>
+          <w:lang w:val="pt-BR"/>
+        </w:rPr>
+      </w:pPr>
+      <w:r>
+        <w:rPr>
+          <w:lang w:val="pt-BR"/>
+        </w:rPr>
+        <w:t xml:space="preserve">3 controladores PWM </w:t>
+      </w:r>
+    </w:p>
+    <w:p>
+      <w:pPr>
+        <w:rPr>
+          <w:lang w:val="pt-BR"/>
+        </w:rPr>
+      </w:pPr>
+      <w:r>
+        <w:rPr>
+          <w:lang w:val="pt-BR"/>
+        </w:rPr>
+        <w:t>Câmera USB</w:t>
+      </w:r>
+    </w:p>
+    <w:p>
+      <w:pPr>
+        <w:rPr>
+          <w:lang w:val="pt-BR"/>
+        </w:rPr>
+      </w:pPr>
+      <w:r>
+        <w:rPr>
+          <w:lang w:val="pt-BR"/>
+        </w:rPr>
+        <w:t xml:space="preserve">IMU (ângulos de rolagem, arfagem e guinada, aceleração nos três </w:t>
+      </w:r>
+      <w:r>
+        <w:rPr>
+          <w:lang w:val="pt-BR"/>
+        </w:rPr>
+        <w:t>eixos)</w:t>
+      </w:r>
+      <w:r>
+        <w:rPr>
+          <w:lang w:val="pt-BR"/>
+        </w:rPr>
+        <w:t xml:space="preserve"> </w:t>
+      </w:r>
+    </w:p>
+    <w:p>
+      <w:r>
+        <w:t>I</w:t>
+      </w:r>
+      <w:r>
+        <w:rPr>
+          <w:vertAlign w:val="superscript"/>
+        </w:rPr>
+        <w:t>2</w:t>
+      </w:r>
+      <w:r>
+        <w:t>C</w:t>
+      </w:r>
+    </w:p>
+    <w:p>
+      <w:r>
+        <w:t>SD Card</w:t>
+      </w:r>
+    </w:p>
+    <w:p>
+      <w:pPr>
+        <w:rPr>
+          <w:lang w:val="pt-BR"/>
+        </w:rPr>
+      </w:pPr>
+    </w:p>
+    <w:p>
+      <w:pPr>
+        <w:pStyle w:val="Heading1"/>
+        <w:rPr>
+          <w:lang w:val="pt-BR"/>
+        </w:rPr>
+      </w:pPr>
+      <w:r>
+        <w:rPr>
+          <w:lang w:val="pt-BR"/>
+        </w:rPr>
+        <w:t>Processo</w:t>
+      </w:r>
+    </w:p>
+    <w:p>
+      <w:pPr>
+        <w:rPr>
+          <w:lang w:val="pt-BR"/>
+        </w:rPr>
+      </w:pPr>
+      <w:r>
+        <w:rPr>
+          <w:lang w:val="pt-BR"/>
+        </w:rPr>
+        <w:t xml:space="preserve">O sistema possui apenas um processo chamado de </w:t>
+      </w:r>
+      <w:proofErr w:type="spellStart"/>
+      <w:r>
+        <w:rPr>
+          <w:i/>
+          <w:iCs/>
+          <w:lang w:val="pt-BR"/>
+        </w:rPr>
+        <w:t>sw</w:t>
+      </w:r>
+      <w:proofErr w:type="spellEnd"/>
+      <w:r>
+        <w:rPr>
+          <w:lang w:val="pt-BR"/>
+        </w:rPr>
+        <w:t xml:space="preserve"> e pode ser visto na </w:t>
+      </w:r>
+      <w:r>
+        <w:rPr>
+          <w:lang w:val="pt-BR"/>
+        </w:rPr>
+        <w:fldChar w:fldCharType="begin"/>
+      </w:r>
+      <w:r>
+        <w:rPr>
+          <w:lang w:val="pt-BR"/>
+        </w:rPr>
+        <w:instrText xml:space="preserve"> REF _Ref21108685 \h </w:instrText>
+      </w:r>
+      <w:r>
+        <w:rPr>
+          <w:lang w:val="pt-BR"/>
+        </w:rPr>
+      </w:r>
+      <w:r>
+        <w:rPr>
+          <w:lang w:val="pt-BR"/>
+        </w:rPr>
+        <w:instrText xml:space="preserve"> \* MERGEFORMAT </w:instrText>
+      </w:r>
+      <w:r>
+        <w:rPr>
+          <w:lang w:val="pt-BR"/>
+        </w:rPr>
+        <w:fldChar w:fldCharType="separate"/>
+      </w:r>
+      <w:r>
+        <w:rPr>
+          <w:lang w:val="pt-BR"/>
+        </w:rPr>
+        <w:t xml:space="preserve">Figura </w:t>
+      </w:r>
+      <w:r>
+        <w:rPr>
+          <w:noProof/>
+          <w:lang w:val="pt-BR"/>
+        </w:rPr>
+        <w:t>2</w:t>
+      </w:r>
+      <w:r>
+        <w:rPr>
+          <w:lang w:val="pt-BR"/>
+        </w:rPr>
+        <w:fldChar w:fldCharType="end"/>
+      </w:r>
+      <w:r>
+        <w:rPr>
+          <w:lang w:val="pt-BR"/>
+        </w:rPr>
+        <w:t xml:space="preserve"> com as threads, as conexões e os fluxos das threads</w:t>
+      </w:r>
+      <w:r>
+        <w:rPr>
+          <w:lang w:val="pt-BR"/>
+        </w:rPr>
+        <w:t>.</w:t>
+      </w:r>
+      <w:r>
+        <w:rPr>
+          <w:lang w:val="pt-BR"/>
+        </w:rPr>
+        <w:t xml:space="preserve"> Na </w:t>
+      </w:r>
+      <w:r>
+        <w:rPr>
+          <w:lang w:val="pt-BR"/>
+        </w:rPr>
+        <w:fldChar w:fldCharType="begin"/>
+      </w:r>
+      <w:r>
+        <w:rPr>
+          <w:lang w:val="pt-BR"/>
+        </w:rPr>
+        <w:instrText xml:space="preserve"> REF _Ref21109246 \h </w:instrText>
+      </w:r>
+      <w:r>
+        <w:rPr>
+          <w:lang w:val="pt-BR"/>
+        </w:rPr>
+      </w:r>
+      <w:r>
+        <w:rPr>
+          <w:lang w:val="pt-BR"/>
+        </w:rPr>
+        <w:fldChar w:fldCharType="separate"/>
+      </w:r>
+      <w:proofErr w:type="spellStart"/>
+      <w:r>
+        <w:t>Figura</w:t>
+      </w:r>
+      <w:proofErr w:type="spellEnd"/>
+      <w:r>
+        <w:t xml:space="preserve"> </w:t>
+      </w:r>
+      <w:r>
+        <w:rPr>
+          <w:noProof/>
+        </w:rPr>
+        <w:t>3</w:t>
+      </w:r>
+      <w:r>
+        <w:rPr>
+          <w:lang w:val="pt-BR"/>
+        </w:rPr>
+        <w:fldChar w:fldCharType="end"/>
+      </w:r>
+      <w:r>
+        <w:rPr>
+          <w:lang w:val="pt-BR"/>
+        </w:rPr>
+        <w:t>, são mostrados os fluxos do processo.</w:t>
+      </w:r>
+    </w:p>
+    <w:p>
+      <w:pPr>
+        <w:keepNext/>
+      </w:pPr>
+      <w:r>
+        <w:rPr>
+          <w:noProof/>
+          <w:lang w:val="pt-BR"/>
+        </w:rPr>
+        <w:drawing>
+          <wp:inline distT="0" distB="0" distL="0" distR="0" wp14:anchorId="4852F910" wp14:editId="61E4698F">
+            <wp:extent cx="5943600" cy="2572603"/>
+            <wp:effectExtent l="0" t="0" r="0" b="0"/>
+            <wp:docPr id="5" name="Picture 5" descr="A screenshot of a social media post&#10;&#10;Description automatically generated"/>
+            <wp:cNvGraphicFramePr>
+              <a:graphicFrameLocks xmlns:a="http://schemas.openxmlformats.org/drawingml/2006/main" noChangeAspect="1"/>
+            </wp:cNvGraphicFramePr>
+            <a:graphic xmlns:a="http://schemas.openxmlformats.org/drawingml/2006/main">
+              <a:graphicData uri="http://schemas.openxmlformats.org/drawingml/2006/picture">
+                <pic:pic xmlns:pic="http://schemas.openxmlformats.org/drawingml/2006/picture">
+                  <pic:nvPicPr>
+                    <pic:cNvPr id="5" name="Process_Threads_Flows.png"/>
+                    <pic:cNvPicPr/>
+                  </pic:nvPicPr>
+                  <pic:blipFill>
+                    <a:blip r:embed="rId11">
+                      <a:extLst>
+                        <a:ext uri="{28A0092B-C50C-407E-A947-70E740481C1C}">
+                          <a14:useLocalDpi xmlns:a14="http://schemas.microsoft.com/office/drawing/2010/main" val="0"/>
+                        </a:ext>
+                      </a:extLst>
+                    </a:blip>
+                    <a:stretch>
+                      <a:fillRect/>
+                    </a:stretch>
+                  </pic:blipFill>
+                  <pic:spPr>
+                    <a:xfrm>
+                      <a:off x="0" y="0"/>
+                      <a:ext cx="5970633" cy="2584304"/>
+                    </a:xfrm>
+                    <a:prstGeom prst="rect">
+                      <a:avLst/>
+                    </a:prstGeom>
+                  </pic:spPr>
+                </pic:pic>
+              </a:graphicData>
+            </a:graphic>
+          </wp:inline>
+        </w:drawing>
+      </w:r>
+    </w:p>
+    <w:p>
+      <w:pPr>
+        <w:pStyle w:val="Caption"/>
+        <w:jc w:val="center"/>
+      </w:pPr>
+      <w:bookmarkStart w:id="0" w:name="_Ref21108685"/>
+      <w:proofErr w:type="spellStart"/>
+      <w:r>
+        <w:t>Figura</w:t>
+      </w:r>
+      <w:proofErr w:type="spellEnd"/>
+      <w:r>
+        <w:t xml:space="preserve"> </w:t>
       </w:r>
       <w:fldSimple w:instr=" SEQ Figura \* ARABIC ">
         <w:r>
@@ -1103,33 +1350,264 @@
           <w:t>2</w:t>
         </w:r>
       </w:fldSimple>
-      <w:r>
-        <w:t>: Processo.</w:t>
-      </w:r>
-      <w:bookmarkStart w:id="0" w:name="_GoBack"/>
       <w:bookmarkEnd w:id="0"/>
-    </w:p>
-    <w:p>
-      <w:r>
-        <w:rPr>
-          <w:lang w:val="pt-BR"/>
-        </w:rPr>
-        <w:t>Thread Radio</w:t>
-      </w:r>
-    </w:p>
-    <w:p>
-      <w:pPr>
-        <w:rPr>
-          <w:lang w:val="pt-BR"/>
-        </w:rPr>
-      </w:pPr>
-      <w:r>
-        <w:rPr>
-          <w:lang w:val="pt-BR"/>
-        </w:rPr>
-        <w:t>Thread Control Servo</w:t>
-      </w:r>
-    </w:p>
+      <w:r>
+        <w:t xml:space="preserve">: </w:t>
+      </w:r>
+      <w:proofErr w:type="spellStart"/>
+      <w:r>
+        <w:t>Processo</w:t>
+      </w:r>
+      <w:proofErr w:type="spellEnd"/>
+      <w:r>
+        <w:t xml:space="preserve"> </w:t>
+      </w:r>
+    </w:p>
+    <w:p>
+      <w:pPr>
+        <w:keepNext/>
+        <w:jc w:val="center"/>
+      </w:pPr>
+      <w:r>
+        <w:rPr>
+          <w:noProof/>
+        </w:rPr>
+        <w:lastRenderedPageBreak/>
+        <w:drawing>
+          <wp:inline distT="0" distB="0" distL="0" distR="0" wp14:anchorId="1E659EB0" wp14:editId="25EE6382">
+            <wp:extent cx="5942749" cy="2750024"/>
+            <wp:effectExtent l="0" t="0" r="1270" b="0"/>
+            <wp:docPr id="6" name="Picture 6" descr="A picture containing map, text&#10;&#10;Description automatically generated"/>
+            <wp:cNvGraphicFramePr>
+              <a:graphicFrameLocks xmlns:a="http://schemas.openxmlformats.org/drawingml/2006/main" noChangeAspect="1"/>
+            </wp:cNvGraphicFramePr>
+            <a:graphic xmlns:a="http://schemas.openxmlformats.org/drawingml/2006/main">
+              <a:graphicData uri="http://schemas.openxmlformats.org/drawingml/2006/picture">
+                <pic:pic xmlns:pic="http://schemas.openxmlformats.org/drawingml/2006/picture">
+                  <pic:nvPicPr>
+                    <pic:cNvPr id="6" name="Process_All_Flows.png"/>
+                    <pic:cNvPicPr/>
+                  </pic:nvPicPr>
+                  <pic:blipFill rotWithShape="1">
+                    <a:blip r:embed="rId12">
+                      <a:extLst>
+                        <a:ext uri="{28A0092B-C50C-407E-A947-70E740481C1C}">
+                          <a14:useLocalDpi xmlns:a14="http://schemas.microsoft.com/office/drawing/2010/main" val="0"/>
+                        </a:ext>
+                      </a:extLst>
+                    </a:blip>
+                    <a:srcRect b="5607"/>
+                    <a:stretch/>
+                  </pic:blipFill>
+                  <pic:spPr bwMode="auto">
+                    <a:xfrm>
+                      <a:off x="0" y="0"/>
+                      <a:ext cx="5984149" cy="2769182"/>
+                    </a:xfrm>
+                    <a:prstGeom prst="rect">
+                      <a:avLst/>
+                    </a:prstGeom>
+                    <a:ln>
+                      <a:noFill/>
+                    </a:ln>
+                    <a:extLst>
+                      <a:ext uri="{53640926-AAD7-44D8-BBD7-CCE9431645EC}">
+                        <a14:shadowObscured xmlns:a14="http://schemas.microsoft.com/office/drawing/2010/main"/>
+                      </a:ext>
+                    </a:extLst>
+                  </pic:spPr>
+                </pic:pic>
+              </a:graphicData>
+            </a:graphic>
+          </wp:inline>
+        </w:drawing>
+      </w:r>
+    </w:p>
+    <w:p>
+      <w:pPr>
+        <w:pStyle w:val="Caption"/>
+        <w:jc w:val="center"/>
+      </w:pPr>
+      <w:bookmarkStart w:id="1" w:name="_Ref21109246"/>
+      <w:proofErr w:type="spellStart"/>
+      <w:r>
+        <w:t>Figura</w:t>
+      </w:r>
+      <w:proofErr w:type="spellEnd"/>
+      <w:r>
+        <w:t xml:space="preserve"> </w:t>
+      </w:r>
+      <w:fldSimple w:instr=" SEQ Figura \* ARABIC ">
+        <w:r>
+          <w:rPr>
+            <w:noProof/>
+          </w:rPr>
+          <w:t>3</w:t>
+        </w:r>
+      </w:fldSimple>
+      <w:bookmarkEnd w:id="1"/>
+      <w:r>
+        <w:t>:</w:t>
+      </w:r>
+      <w:proofErr w:type="spellStart"/>
+      <w:r>
+        <w:t>Fluxos</w:t>
+      </w:r>
+      <w:proofErr w:type="spellEnd"/>
+      <w:r>
+        <w:t xml:space="preserve"> do </w:t>
+      </w:r>
+      <w:proofErr w:type="spellStart"/>
+      <w:r>
+        <w:t>processo</w:t>
+      </w:r>
+      <w:proofErr w:type="spellEnd"/>
+      <w:r>
+        <w:t>.</w:t>
+      </w:r>
+    </w:p>
+    <w:p>
+      <w:pPr>
+        <w:rPr>
+          <w:lang w:val="pt-BR"/>
+        </w:rPr>
+      </w:pPr>
+      <w:r>
+        <w:rPr>
+          <w:lang w:val="pt-BR"/>
+        </w:rPr>
+        <w:t xml:space="preserve">As funções do sistema foram divididas em quatro threads: </w:t>
+      </w:r>
+      <w:proofErr w:type="spellStart"/>
+      <w:r>
+        <w:rPr>
+          <w:i/>
+          <w:iCs/>
+          <w:lang w:val="pt-BR"/>
+        </w:rPr>
+        <w:t>get_attitude</w:t>
+      </w:r>
+      <w:proofErr w:type="spellEnd"/>
+      <w:r>
+        <w:rPr>
+          <w:lang w:val="pt-BR"/>
+        </w:rPr>
+        <w:t xml:space="preserve">, </w:t>
+      </w:r>
+      <w:proofErr w:type="spellStart"/>
+      <w:r>
+        <w:rPr>
+          <w:i/>
+          <w:iCs/>
+          <w:lang w:val="pt-BR"/>
+        </w:rPr>
+        <w:t>control_servos</w:t>
+      </w:r>
+      <w:proofErr w:type="spellEnd"/>
+      <w:r>
+        <w:rPr>
+          <w:lang w:val="pt-BR"/>
+        </w:rPr>
+        <w:t xml:space="preserve">, </w:t>
+      </w:r>
+      <w:proofErr w:type="spellStart"/>
+      <w:r>
+        <w:rPr>
+          <w:i/>
+          <w:iCs/>
+          <w:lang w:val="pt-BR"/>
+        </w:rPr>
+        <w:t>process_video</w:t>
+      </w:r>
+      <w:proofErr w:type="spellEnd"/>
+      <w:r>
+        <w:rPr>
+          <w:lang w:val="pt-BR"/>
+        </w:rPr>
+        <w:t xml:space="preserve"> e </w:t>
+      </w:r>
+      <w:proofErr w:type="spellStart"/>
+      <w:r>
+        <w:rPr>
+          <w:i/>
+          <w:iCs/>
+          <w:lang w:val="pt-BR"/>
+        </w:rPr>
+        <w:t>health_mgr</w:t>
+      </w:r>
+      <w:proofErr w:type="spellEnd"/>
+      <w:r>
+        <w:rPr>
+          <w:lang w:val="pt-BR"/>
+        </w:rPr>
+        <w:t>.</w:t>
+      </w:r>
+    </w:p>
+    <w:p>
+      <w:pPr>
+        <w:pStyle w:val="Heading2"/>
+        <w:rPr>
+          <w:lang w:val="pt-BR"/>
+        </w:rPr>
+      </w:pPr>
+      <w:proofErr w:type="spellStart"/>
+      <w:r>
+        <w:rPr>
+          <w:lang w:val="pt-BR"/>
+        </w:rPr>
+        <w:t>get_attitude</w:t>
+      </w:r>
+      <w:proofErr w:type="spellEnd"/>
+    </w:p>
+    <w:p>
+      <w:pPr>
+        <w:pStyle w:val="Heading2"/>
+        <w:rPr>
+          <w:lang w:val="pt-BR"/>
+        </w:rPr>
+      </w:pPr>
+      <w:proofErr w:type="spellStart"/>
+      <w:r>
+        <w:rPr>
+          <w:lang w:val="pt-BR"/>
+        </w:rPr>
+        <w:t>control_servos</w:t>
+      </w:r>
+      <w:proofErr w:type="spellEnd"/>
+    </w:p>
+    <w:p>
+      <w:pPr>
+        <w:pStyle w:val="Heading2"/>
+        <w:rPr>
+          <w:lang w:val="pt-BR"/>
+        </w:rPr>
+      </w:pPr>
+      <w:proofErr w:type="spellStart"/>
+      <w:r>
+        <w:rPr>
+          <w:lang w:val="pt-BR"/>
+        </w:rPr>
+        <w:t>process_video</w:t>
+      </w:r>
+      <w:proofErr w:type="spellEnd"/>
+    </w:p>
+    <w:p>
+      <w:pPr>
+        <w:pStyle w:val="Heading2"/>
+        <w:rPr>
+          <w:lang w:val="pt-BR"/>
+        </w:rPr>
+      </w:pPr>
+      <w:proofErr w:type="spellStart"/>
+      <w:r>
+        <w:rPr>
+          <w:lang w:val="pt-BR"/>
+        </w:rPr>
+        <w:t>health_mgr</w:t>
+      </w:r>
+      <w:proofErr w:type="spellEnd"/>
+    </w:p>
+    <w:p/>
     <w:p>
       <w:pPr>
         <w:pStyle w:val="Heading1"/>
@@ -1141,18 +1619,226 @@
         <w:rPr>
           <w:lang w:val="pt-BR"/>
         </w:rPr>
+        <w:t>Resultados</w:t>
+      </w:r>
+    </w:p>
+    <w:p>
+      <w:pPr>
+        <w:rPr>
+          <w:lang w:val="pt-BR"/>
+        </w:rPr>
+      </w:pPr>
+      <w:r>
+        <w:rPr>
+          <w:lang w:val="pt-BR"/>
+        </w:rPr>
+        <w:t>Os resultados foram obtidos através do AADL Inspector.</w:t>
+      </w:r>
+    </w:p>
+    <w:p>
+      <w:pPr>
+        <w:pStyle w:val="Heading2"/>
+        <w:rPr>
+          <w:lang w:val="pt-BR"/>
+        </w:rPr>
+      </w:pPr>
+      <w:r>
+        <w:rPr>
+          <w:lang w:val="pt-BR"/>
+        </w:rPr>
+        <w:t>Simulação</w:t>
+      </w:r>
+    </w:p>
+    <w:p>
+      <w:pPr>
+        <w:rPr>
+          <w:lang w:val="pt-BR"/>
+        </w:rPr>
+      </w:pPr>
+      <w:bookmarkStart w:id="2" w:name="_GoBack"/>
+      <w:r>
+        <w:rPr>
+          <w:lang w:val="pt-BR"/>
+        </w:rPr>
+        <w:t xml:space="preserve">A </w:t>
+      </w:r>
+      <w:r>
+        <w:rPr>
+          <w:lang w:val="pt-BR"/>
+        </w:rPr>
+        <w:fldChar w:fldCharType="begin"/>
+      </w:r>
+      <w:r>
+        <w:rPr>
+          <w:lang w:val="pt-BR"/>
+        </w:rPr>
+        <w:instrText xml:space="preserve"> REF _Ref21109566 \h </w:instrText>
+      </w:r>
+      <w:r>
+        <w:rPr>
+          <w:lang w:val="pt-BR"/>
+        </w:rPr>
+      </w:r>
+      <w:r>
+        <w:rPr>
+          <w:lang w:val="pt-BR"/>
+        </w:rPr>
+        <w:instrText xml:space="preserve"> \* MERGEFORMAT </w:instrText>
+      </w:r>
+      <w:r>
+        <w:rPr>
+          <w:lang w:val="pt-BR"/>
+        </w:rPr>
+        <w:fldChar w:fldCharType="separate"/>
+      </w:r>
+      <w:r>
+        <w:rPr>
+          <w:lang w:val="pt-BR"/>
+        </w:rPr>
+        <w:t xml:space="preserve">Figura </w:t>
+      </w:r>
+      <w:r>
+        <w:rPr>
+          <w:noProof/>
+          <w:lang w:val="pt-BR"/>
+        </w:rPr>
+        <w:t>4</w:t>
+      </w:r>
+      <w:r>
+        <w:rPr>
+          <w:lang w:val="pt-BR"/>
+        </w:rPr>
+        <w:fldChar w:fldCharType="end"/>
+      </w:r>
+      <w:r>
+        <w:rPr>
+          <w:lang w:val="pt-BR"/>
+        </w:rPr>
+        <w:t xml:space="preserve"> </w:t>
+      </w:r>
+      <w:r>
+        <w:rPr>
+          <w:lang w:val="pt-BR"/>
+        </w:rPr>
+        <w:t>mostra a linha de tempo com as tarefas e as suas entradas e saídas. O período em que as tarefas estão em execução é mostrado em preto e o período em que as tarefas estão aguardando execução estão em laranja. A troca de mensagens é mostrada com as setas em cinza.</w:t>
+      </w:r>
+    </w:p>
+    <w:bookmarkEnd w:id="2"/>
+    <w:p>
+      <w:pPr>
+        <w:keepNext/>
+      </w:pPr>
+      <w:r>
+        <w:rPr>
+          <w:noProof/>
+          <w:lang w:val="pt-BR"/>
+        </w:rPr>
+        <w:lastRenderedPageBreak/>
+        <w:drawing>
+          <wp:inline distT="0" distB="0" distL="0" distR="0" wp14:anchorId="7F8F240C" wp14:editId="575E7786">
+            <wp:extent cx="5943600" cy="2442210"/>
+            <wp:effectExtent l="0" t="0" r="0" b="0"/>
+            <wp:docPr id="7" name="Picture 7" descr="A screenshot of a video game&#10;&#10;Description automatically generated"/>
+            <wp:cNvGraphicFramePr>
+              <a:graphicFrameLocks xmlns:a="http://schemas.openxmlformats.org/drawingml/2006/main" noChangeAspect="1"/>
+            </wp:cNvGraphicFramePr>
+            <a:graphic xmlns:a="http://schemas.openxmlformats.org/drawingml/2006/main">
+              <a:graphicData uri="http://schemas.openxmlformats.org/drawingml/2006/picture">
+                <pic:pic xmlns:pic="http://schemas.openxmlformats.org/drawingml/2006/picture">
+                  <pic:nvPicPr>
+                    <pic:cNvPr id="7" name="Simulation.png"/>
+                    <pic:cNvPicPr/>
+                  </pic:nvPicPr>
+                  <pic:blipFill>
+                    <a:blip r:embed="rId13">
+                      <a:extLst>
+                        <a:ext uri="{28A0092B-C50C-407E-A947-70E740481C1C}">
+                          <a14:useLocalDpi xmlns:a14="http://schemas.microsoft.com/office/drawing/2010/main" val="0"/>
+                        </a:ext>
+                      </a:extLst>
+                    </a:blip>
+                    <a:stretch>
+                      <a:fillRect/>
+                    </a:stretch>
+                  </pic:blipFill>
+                  <pic:spPr>
+                    <a:xfrm>
+                      <a:off x="0" y="0"/>
+                      <a:ext cx="5943600" cy="2442210"/>
+                    </a:xfrm>
+                    <a:prstGeom prst="rect">
+                      <a:avLst/>
+                    </a:prstGeom>
+                  </pic:spPr>
+                </pic:pic>
+              </a:graphicData>
+            </a:graphic>
+          </wp:inline>
+        </w:drawing>
+      </w:r>
+    </w:p>
+    <w:p>
+      <w:pPr>
+        <w:pStyle w:val="Caption"/>
+        <w:jc w:val="center"/>
+        <w:rPr>
+          <w:lang w:val="pt-BR"/>
+        </w:rPr>
+      </w:pPr>
+      <w:bookmarkStart w:id="3" w:name="_Ref21109566"/>
+      <w:proofErr w:type="spellStart"/>
+      <w:r>
+        <w:t>Figura</w:t>
+      </w:r>
+      <w:proofErr w:type="spellEnd"/>
+      <w:r>
+        <w:t xml:space="preserve"> </w:t>
+      </w:r>
+      <w:fldSimple w:instr=" SEQ Figura \* ARABIC ">
+        <w:r>
+          <w:rPr>
+            <w:noProof/>
+          </w:rPr>
+          <w:t>4</w:t>
+        </w:r>
+      </w:fldSimple>
+      <w:bookmarkEnd w:id="3"/>
+      <w:r>
+        <w:t xml:space="preserve">: </w:t>
+      </w:r>
+      <w:proofErr w:type="spellStart"/>
+      <w:r>
+        <w:t>Simulação</w:t>
+      </w:r>
+      <w:proofErr w:type="spellEnd"/>
+      <w:r>
+        <w:t xml:space="preserve"> do </w:t>
+      </w:r>
+      <w:proofErr w:type="spellStart"/>
+      <w:r>
+        <w:t>sistema</w:t>
+      </w:r>
+      <w:proofErr w:type="spellEnd"/>
+      <w:r>
+        <w:t>.</w:t>
+      </w:r>
+    </w:p>
+    <w:p>
+      <w:pPr>
+        <w:pStyle w:val="Heading2"/>
+        <w:rPr>
+          <w:lang w:val="pt-BR"/>
+        </w:rPr>
+      </w:pPr>
+      <w:r>
+        <w:rPr>
+          <w:lang w:val="pt-BR"/>
+        </w:rPr>
         <w:t>Análise Temporal</w:t>
       </w:r>
     </w:p>
     <w:p>
       <w:pPr>
-        <w:rPr>
-          <w:lang w:val="pt-BR"/>
-        </w:rPr>
-      </w:pPr>
-    </w:p>
-    <w:p>
-      <w:pPr>
         <w:pStyle w:val="Heading1"/>
         <w:rPr>
           <w:lang w:val="pt-BR"/>
@@ -1162,9 +1848,43 @@
         <w:rPr>
           <w:lang w:val="pt-BR"/>
         </w:rPr>
-        <w:lastRenderedPageBreak/>
-        <w:t>Carga de barramento</w:t>
-      </w:r>
+        <w:t>Conclusão</w:t>
+      </w:r>
+    </w:p>
+    <w:p>
+      <w:pPr>
+        <w:rPr>
+          <w:lang w:val="pt-BR"/>
+        </w:rPr>
+      </w:pPr>
+    </w:p>
+    <w:p>
+      <w:pPr>
+        <w:pStyle w:val="Heading1"/>
+        <w:rPr>
+          <w:lang w:val="pt-BR"/>
+        </w:rPr>
+      </w:pPr>
+      <w:r>
+        <w:rPr>
+          <w:lang w:val="pt-BR"/>
+        </w:rPr>
+        <w:t>Referências Bibliográficas</w:t>
+      </w:r>
+    </w:p>
+    <w:p>
+      <w:pPr>
+        <w:rPr>
+          <w:lang w:val="pt-BR"/>
+        </w:rPr>
+      </w:pPr>
+    </w:p>
+    <w:p>
+      <w:pPr>
+        <w:rPr>
+          <w:lang w:val="pt-BR"/>
+        </w:rPr>
+      </w:pPr>
     </w:p>
     <w:p>
       <w:pPr>
@@ -1181,8 +1901,8 @@
       </w:pPr>
     </w:p>
     <w:sectPr>
-      <w:footerReference w:type="default" r:id="rId11"/>
-      <w:footerReference w:type="first" r:id="rId12"/>
+      <w:footerReference w:type="default" r:id="rId14"/>
+      <w:footerReference w:type="first" r:id="rId15"/>
       <w:pgSz w:w="12240" w:h="15840"/>
       <w:pgMar w:top="1440" w:right="1440" w:bottom="1440" w:left="1440" w:header="720" w:footer="720" w:gutter="0"/>
       <w:pgNumType w:start="1"/>
@@ -1929,6 +2649,10 @@
   <w:style w:type="paragraph" w:default="1" w:styleId="Normal">
     <w:name w:val="Normal"/>
     <w:qFormat/>
+    <w:rsid w:val="00F56D3C"/>
+    <w:pPr>
+      <w:jc w:val="both"/>
+    </w:pPr>
   </w:style>
   <w:style w:type="paragraph" w:styleId="Heading1">
     <w:name w:val="heading 1"/>
@@ -1937,14 +2661,14 @@
     <w:link w:val="Heading1Char"/>
     <w:uiPriority w:val="9"/>
     <w:qFormat/>
-    <w:rsid w:val="00D769C7"/>
+    <w:rsid w:val="00C907BA"/>
     <w:pPr>
       <w:keepNext/>
       <w:keepLines/>
       <w:numPr>
         <w:numId w:val="2"/>
       </w:numPr>
-      <w:spacing w:before="360" w:after="120" w:line="240" w:lineRule="auto"/>
+      <w:spacing w:before="360" w:after="240" w:line="240" w:lineRule="auto"/>
       <w:outlineLvl w:val="0"/>
     </w:pPr>
     <w:rPr>
@@ -1963,7 +2687,7 @@
     <w:uiPriority w:val="9"/>
     <w:unhideWhenUsed/>
     <w:qFormat/>
-    <w:rsid w:val="008C1F88"/>
+    <w:rsid w:val="008172B9"/>
     <w:pPr>
       <w:keepNext/>
       <w:keepLines/>
@@ -1971,7 +2695,7 @@
         <w:ilvl w:val="1"/>
         <w:numId w:val="2"/>
       </w:numPr>
-      <w:spacing w:before="40" w:after="0"/>
+      <w:spacing w:before="120" w:after="240"/>
       <w:outlineLvl w:val="1"/>
     </w:pPr>
     <w:rPr>
@@ -2234,7 +2958,7 @@
     <w:basedOn w:val="DefaultParagraphFont"/>
     <w:link w:val="Heading1"/>
     <w:uiPriority w:val="9"/>
-    <w:rsid w:val="00D769C7"/>
+    <w:rsid w:val="00C907BA"/>
     <w:rPr>
       <w:rFonts w:asciiTheme="majorHAnsi" w:eastAsiaTheme="majorEastAsia" w:hAnsiTheme="majorHAnsi" w:cstheme="majorBidi"/>
       <w:caps/>
@@ -2326,7 +3050,7 @@
     <w:basedOn w:val="DefaultParagraphFont"/>
     <w:link w:val="Heading2"/>
     <w:uiPriority w:val="9"/>
-    <w:rsid w:val="008C1F88"/>
+    <w:rsid w:val="008172B9"/>
     <w:rPr>
       <w:rFonts w:asciiTheme="majorHAnsi" w:eastAsiaTheme="majorEastAsia" w:hAnsiTheme="majorHAnsi" w:cstheme="majorBidi"/>
       <w:color w:val="2F5496" w:themeColor="accent1" w:themeShade="BF"/>
@@ -2692,4 +3416,16 @@
     </a:ext>
   </a:extLst>
 </a:theme>
+</file>
+
+<file path=customXml/item1.xml><?xml version="1.0" encoding="utf-8"?>
+<b:Sources xmlns:b="http://schemas.openxmlformats.org/officeDocument/2006/bibliography" xmlns="http://schemas.openxmlformats.org/officeDocument/2006/bibliography" SelectedStyle="\APASixthEditionOfficeOnline.xsl" StyleName="APA" Version="6"/>
+</file>
+
+<file path=customXml/itemProps1.xml><?xml version="1.0" encoding="utf-8"?>
+<ds:datastoreItem xmlns:ds="http://schemas.openxmlformats.org/officeDocument/2006/customXml" ds:itemID="{231576F8-AF3C-4997-A7B4-D13212BFD9EC}">
+  <ds:schemaRefs>
+    <ds:schemaRef ds:uri="http://schemas.openxmlformats.org/officeDocument/2006/bibliography"/>
+  </ds:schemaRefs>
+</ds:datastoreItem>
 </file>
</xml_diff>

<commit_message>
Added threads details to the report.
</commit_message>
<xml_diff>
--- a/docs/UAV GIMBAL.docx
+++ b/docs/UAV GIMBAL.docx
@@ -177,26 +177,16 @@
           <w:szCs w:val="52"/>
           <w:lang w:val="pt-BR"/>
         </w:rPr>
-        <w:t xml:space="preserve">com </w:t>
-      </w:r>
-      <w:proofErr w:type="spellStart"/>
+        <w:t>com G</w:t>
+      </w:r>
       <w:r>
         <w:rPr>
           <w:sz w:val="52"/>
           <w:szCs w:val="52"/>
           <w:lang w:val="pt-BR"/>
         </w:rPr>
-        <w:t>G</w:t>
-      </w:r>
-      <w:r>
-        <w:rPr>
-          <w:sz w:val="52"/>
-          <w:szCs w:val="52"/>
-          <w:lang w:val="pt-BR"/>
-        </w:rPr>
         <w:t>imbal</w:t>
       </w:r>
-      <w:proofErr w:type="spellEnd"/>
       <w:r>
         <w:rPr>
           <w:sz w:val="52"/>
@@ -663,7 +653,6 @@
         </w:rPr>
         <w:t xml:space="preserve"> (</w:t>
       </w:r>
-      <w:proofErr w:type="spellStart"/>
       <w:r>
         <w:rPr>
           <w:i/>
@@ -672,14 +661,12 @@
         </w:rPr>
         <w:t>roll</w:t>
       </w:r>
-      <w:proofErr w:type="spellEnd"/>
       <w:r>
         <w:rPr>
           <w:lang w:val="pt-BR"/>
         </w:rPr>
         <w:t xml:space="preserve">, </w:t>
       </w:r>
-      <w:proofErr w:type="spellStart"/>
       <w:r>
         <w:rPr>
           <w:i/>
@@ -688,14 +675,12 @@
         </w:rPr>
         <w:t>pitch</w:t>
       </w:r>
-      <w:proofErr w:type="spellEnd"/>
       <w:r>
         <w:rPr>
           <w:lang w:val="pt-BR"/>
         </w:rPr>
         <w:t xml:space="preserve">, </w:t>
       </w:r>
-      <w:proofErr w:type="spellStart"/>
       <w:r>
         <w:rPr>
           <w:i/>
@@ -704,7 +689,6 @@
         </w:rPr>
         <w:t>yaw</w:t>
       </w:r>
-      <w:proofErr w:type="spellEnd"/>
       <w:r>
         <w:rPr>
           <w:lang w:val="pt-BR"/>
@@ -950,11 +934,9 @@
           <w:lang w:val="pt-BR"/>
         </w:rPr>
       </w:pPr>
-      <w:proofErr w:type="spellStart"/>
       <w:r>
         <w:t>Componentes</w:t>
       </w:r>
-      <w:proofErr w:type="spellEnd"/>
     </w:p>
     <w:p>
       <w:pPr>
@@ -1144,7 +1126,6 @@
         </w:rPr>
         <w:t xml:space="preserve">O sistema possui apenas um processo chamado de </w:t>
       </w:r>
-      <w:proofErr w:type="spellStart"/>
       <w:r>
         <w:rPr>
           <w:i/>
@@ -1153,7 +1134,6 @@
         </w:rPr>
         <w:t>sw</w:t>
       </w:r>
-      <w:proofErr w:type="spellEnd"/>
       <w:r>
         <w:rPr>
           <w:lang w:val="pt-BR"/>
@@ -1170,18 +1150,12 @@
         <w:rPr>
           <w:lang w:val="pt-BR"/>
         </w:rPr>
-        <w:instrText xml:space="preserve"> REF _Ref21108685 \h </w:instrText>
-      </w:r>
-      <w:r>
-        <w:rPr>
-          <w:lang w:val="pt-BR"/>
-        </w:rPr>
-      </w:r>
-      <w:r>
-        <w:rPr>
-          <w:lang w:val="pt-BR"/>
-        </w:rPr>
-        <w:instrText xml:space="preserve"> \* MERGEFORMAT </w:instrText>
+        <w:instrText xml:space="preserve"> REF _Ref21108685 \h  \* MERGEFORMAT </w:instrText>
+      </w:r>
+      <w:r>
+        <w:rPr>
+          <w:lang w:val="pt-BR"/>
+        </w:rPr>
       </w:r>
       <w:r>
         <w:rPr>
@@ -1249,13 +1223,8 @@
         </w:rPr>
         <w:fldChar w:fldCharType="separate"/>
       </w:r>
-      <w:proofErr w:type="spellStart"/>
-      <w:r>
-        <w:t>Figura</w:t>
-      </w:r>
-      <w:proofErr w:type="spellEnd"/>
-      <w:r>
-        <w:t xml:space="preserve"> </w:t>
+      <w:r>
+        <w:t xml:space="preserve">Figura </w:t>
       </w:r>
       <w:r>
         <w:rPr>
@@ -1334,33 +1303,33 @@
         <w:jc w:val="center"/>
       </w:pPr>
       <w:bookmarkStart w:id="0" w:name="_Ref21108685"/>
-      <w:proofErr w:type="spellStart"/>
-      <w:r>
-        <w:t>Figura</w:t>
-      </w:r>
-      <w:proofErr w:type="spellEnd"/>
-      <w:r>
-        <w:t xml:space="preserve"> </w:t>
-      </w:r>
-      <w:fldSimple w:instr=" SEQ Figura \* ARABIC ">
-        <w:r>
-          <w:rPr>
-            <w:noProof/>
-          </w:rPr>
-          <w:t>2</w:t>
-        </w:r>
-      </w:fldSimple>
+      <w:r>
+        <w:t xml:space="preserve">Figura </w:t>
+      </w:r>
+      <w:r>
+        <w:fldChar w:fldCharType="begin"/>
+      </w:r>
+      <w:r>
+        <w:instrText xml:space="preserve"> SEQ Figura \* ARABIC </w:instrText>
+      </w:r>
+      <w:r>
+        <w:fldChar w:fldCharType="separate"/>
+      </w:r>
+      <w:r>
+        <w:rPr>
+          <w:noProof/>
+        </w:rPr>
+        <w:t>2</w:t>
+      </w:r>
+      <w:r>
+        <w:rPr>
+          <w:noProof/>
+        </w:rPr>
+        <w:fldChar w:fldCharType="end"/>
+      </w:r>
       <w:bookmarkEnd w:id="0"/>
       <w:r>
-        <w:t xml:space="preserve">: </w:t>
-      </w:r>
-      <w:proofErr w:type="spellStart"/>
-      <w:r>
-        <w:t>Processo</w:t>
-      </w:r>
-      <w:proofErr w:type="spellEnd"/>
-      <w:r>
-        <w:t xml:space="preserve"> </w:t>
+        <w:t xml:space="preserve">: Processo </w:t>
       </w:r>
     </w:p>
     <w:p>
@@ -1427,42 +1396,59 @@
       <w:pPr>
         <w:pStyle w:val="Caption"/>
         <w:jc w:val="center"/>
+        <w:rPr>
+          <w:lang w:val="pt-BR"/>
+        </w:rPr>
       </w:pPr>
       <w:bookmarkStart w:id="1" w:name="_Ref21109246"/>
-      <w:proofErr w:type="spellStart"/>
-      <w:r>
-        <w:t>Figura</w:t>
-      </w:r>
-      <w:proofErr w:type="spellEnd"/>
-      <w:r>
-        <w:t xml:space="preserve"> </w:t>
-      </w:r>
-      <w:fldSimple w:instr=" SEQ Figura \* ARABIC ">
-        <w:r>
-          <w:rPr>
-            <w:noProof/>
-          </w:rPr>
-          <w:t>3</w:t>
-        </w:r>
-      </w:fldSimple>
+      <w:r>
+        <w:rPr>
+          <w:lang w:val="pt-BR"/>
+        </w:rPr>
+        <w:t xml:space="preserve">Figura </w:t>
+      </w:r>
+      <w:r>
+        <w:fldChar w:fldCharType="begin"/>
+      </w:r>
+      <w:r>
+        <w:rPr>
+          <w:lang w:val="pt-BR"/>
+        </w:rPr>
+        <w:instrText xml:space="preserve"> SEQ Figura \* ARABIC </w:instrText>
+      </w:r>
+      <w:r>
+        <w:fldChar w:fldCharType="separate"/>
+      </w:r>
+      <w:r>
+        <w:rPr>
+          <w:noProof/>
+          <w:lang w:val="pt-BR"/>
+        </w:rPr>
+        <w:t>3</w:t>
+      </w:r>
+      <w:r>
+        <w:rPr>
+          <w:noProof/>
+        </w:rPr>
+        <w:fldChar w:fldCharType="end"/>
+      </w:r>
       <w:bookmarkEnd w:id="1"/>
       <w:r>
+        <w:rPr>
+          <w:lang w:val="pt-BR"/>
+        </w:rPr>
         <w:t>:</w:t>
       </w:r>
-      <w:proofErr w:type="spellStart"/>
-      <w:r>
-        <w:t>Fluxos</w:t>
-      </w:r>
-      <w:proofErr w:type="spellEnd"/>
-      <w:r>
-        <w:t xml:space="preserve"> do </w:t>
-      </w:r>
-      <w:proofErr w:type="spellStart"/>
-      <w:r>
-        <w:t>processo</w:t>
-      </w:r>
-      <w:proofErr w:type="spellEnd"/>
-      <w:r>
+      <w:r>
+        <w:rPr>
+          <w:lang w:val="pt-BR"/>
+        </w:rPr>
+        <w:t>Fluxos do processo</w:t>
+      </w:r>
+      <w:r>
+        <w:rPr>
+          <w:lang w:val="pt-BR"/>
+        </w:rPr>
         <w:t>.</w:t>
       </w:r>
     </w:p>
@@ -1478,7 +1464,6 @@
         </w:rPr>
         <w:t xml:space="preserve">As funções do sistema foram divididas em quatro threads: </w:t>
       </w:r>
-      <w:proofErr w:type="spellStart"/>
       <w:r>
         <w:rPr>
           <w:i/>
@@ -1487,14 +1472,12 @@
         </w:rPr>
         <w:t>get_attitude</w:t>
       </w:r>
-      <w:proofErr w:type="spellEnd"/>
       <w:r>
         <w:rPr>
           <w:lang w:val="pt-BR"/>
         </w:rPr>
         <w:t xml:space="preserve">, </w:t>
       </w:r>
-      <w:proofErr w:type="spellStart"/>
       <w:r>
         <w:rPr>
           <w:i/>
@@ -1503,14 +1486,12 @@
         </w:rPr>
         <w:t>control_servos</w:t>
       </w:r>
-      <w:proofErr w:type="spellEnd"/>
       <w:r>
         <w:rPr>
           <w:lang w:val="pt-BR"/>
         </w:rPr>
         <w:t xml:space="preserve">, </w:t>
       </w:r>
-      <w:proofErr w:type="spellStart"/>
       <w:r>
         <w:rPr>
           <w:i/>
@@ -1519,14 +1500,12 @@
         </w:rPr>
         <w:t>process_video</w:t>
       </w:r>
-      <w:proofErr w:type="spellEnd"/>
       <w:r>
         <w:rPr>
           <w:lang w:val="pt-BR"/>
         </w:rPr>
         <w:t xml:space="preserve"> e </w:t>
       </w:r>
-      <w:proofErr w:type="spellStart"/>
       <w:r>
         <w:rPr>
           <w:i/>
@@ -1535,12 +1514,690 @@
         </w:rPr>
         <w:t>health_mgr</w:t>
       </w:r>
-      <w:proofErr w:type="spellEnd"/>
-      <w:r>
-        <w:rPr>
-          <w:lang w:val="pt-BR"/>
-        </w:rPr>
-        <w:t>.</w:t>
+      <w:r>
+        <w:rPr>
+          <w:lang w:val="pt-BR"/>
+        </w:rPr>
+        <w:t xml:space="preserve">. As características de tempo das threads são mostradas na </w:t>
+      </w:r>
+      <w:r>
+        <w:rPr>
+          <w:lang w:val="pt-BR"/>
+        </w:rPr>
+        <w:fldChar w:fldCharType="begin"/>
+      </w:r>
+      <w:r>
+        <w:rPr>
+          <w:lang w:val="pt-BR"/>
+        </w:rPr>
+        <w:instrText xml:space="preserve"> REF _Ref21259700 \h </w:instrText>
+      </w:r>
+      <w:r>
+        <w:rPr>
+          <w:lang w:val="pt-BR"/>
+        </w:rPr>
+      </w:r>
+      <w:r>
+        <w:rPr>
+          <w:lang w:val="pt-BR"/>
+        </w:rPr>
+        <w:fldChar w:fldCharType="separate"/>
+      </w:r>
+      <w:r>
+        <w:rPr>
+          <w:lang w:val="pt-BR"/>
+        </w:rPr>
+        <w:t xml:space="preserve">Tabela </w:t>
+      </w:r>
+      <w:r>
+        <w:rPr>
+          <w:noProof/>
+          <w:lang w:val="pt-BR"/>
+        </w:rPr>
+        <w:t>1</w:t>
+      </w:r>
+      <w:r>
+        <w:rPr>
+          <w:lang w:val="pt-BR"/>
+        </w:rPr>
+        <w:fldChar w:fldCharType="end"/>
+      </w:r>
+      <w:r>
+        <w:rPr>
+          <w:lang w:val="pt-BR"/>
+        </w:rPr>
+        <w:t xml:space="preserve">, onde a tarefa de mais alta prioridade é </w:t>
+      </w:r>
+      <w:r>
+        <w:rPr>
+          <w:lang w:val="pt-BR"/>
+        </w:rPr>
+        <w:t>a de maior valor,</w:t>
+      </w:r>
+      <w:r>
+        <w:rPr>
+          <w:lang w:val="pt-BR"/>
+        </w:rPr>
+        <w:t xml:space="preserve"> quatro.</w:t>
+      </w:r>
+    </w:p>
+    <w:tbl>
+      <w:tblPr>
+        <w:tblStyle w:val="TableGrid"/>
+        <w:tblW w:w="0" w:type="auto"/>
+        <w:jc w:val="center"/>
+        <w:tblLook w:val="04A0" w:firstRow="1" w:lastRow="0" w:firstColumn="1" w:lastColumn="0" w:noHBand="0" w:noVBand="1"/>
+      </w:tblPr>
+      <w:tblGrid>
+        <w:gridCol w:w="1870"/>
+        <w:gridCol w:w="1084"/>
+        <w:gridCol w:w="2141"/>
+        <w:gridCol w:w="1139"/>
+        <w:gridCol w:w="1281"/>
+      </w:tblGrid>
+      <w:tr>
+        <w:trPr>
+          <w:jc w:val="center"/>
+        </w:trPr>
+        <w:tc>
+          <w:tcPr>
+            <w:tcW w:w="1870" w:type="dxa"/>
+            <w:tcBorders>
+              <w:bottom w:val="double" w:sz="4" w:space="0" w:color="auto"/>
+            </w:tcBorders>
+          </w:tcPr>
+          <w:p>
+            <w:pPr>
+              <w:jc w:val="center"/>
+              <w:rPr>
+                <w:b/>
+                <w:bCs/>
+                <w:lang w:val="pt-BR"/>
+              </w:rPr>
+            </w:pPr>
+            <w:r>
+              <w:rPr>
+                <w:b/>
+                <w:bCs/>
+                <w:lang w:val="pt-BR"/>
+              </w:rPr>
+              <w:t>Threads</w:t>
+            </w:r>
+          </w:p>
+        </w:tc>
+        <w:tc>
+          <w:tcPr>
+            <w:tcW w:w="1084" w:type="dxa"/>
+            <w:tcBorders>
+              <w:bottom w:val="double" w:sz="4" w:space="0" w:color="auto"/>
+            </w:tcBorders>
+          </w:tcPr>
+          <w:p>
+            <w:pPr>
+              <w:jc w:val="center"/>
+              <w:rPr>
+                <w:b/>
+                <w:bCs/>
+                <w:lang w:val="pt-BR"/>
+              </w:rPr>
+            </w:pPr>
+            <w:r>
+              <w:rPr>
+                <w:b/>
+                <w:bCs/>
+                <w:lang w:val="pt-BR"/>
+              </w:rPr>
+              <w:t>Período</w:t>
+            </w:r>
+          </w:p>
+        </w:tc>
+        <w:tc>
+          <w:tcPr>
+            <w:tcW w:w="2141" w:type="dxa"/>
+            <w:tcBorders>
+              <w:bottom w:val="double" w:sz="4" w:space="0" w:color="auto"/>
+            </w:tcBorders>
+          </w:tcPr>
+          <w:p>
+            <w:pPr>
+              <w:jc w:val="center"/>
+              <w:rPr>
+                <w:b/>
+                <w:bCs/>
+                <w:lang w:val="pt-BR"/>
+              </w:rPr>
+            </w:pPr>
+            <w:r>
+              <w:rPr>
+                <w:b/>
+                <w:bCs/>
+                <w:lang w:val="pt-BR"/>
+              </w:rPr>
+              <w:t>Tempo de execução</w:t>
+            </w:r>
+          </w:p>
+        </w:tc>
+        <w:tc>
+          <w:tcPr>
+            <w:tcW w:w="1139" w:type="dxa"/>
+            <w:tcBorders>
+              <w:bottom w:val="double" w:sz="4" w:space="0" w:color="auto"/>
+            </w:tcBorders>
+          </w:tcPr>
+          <w:p>
+            <w:pPr>
+              <w:jc w:val="center"/>
+              <w:rPr>
+                <w:b/>
+                <w:bCs/>
+                <w:lang w:val="pt-BR"/>
+              </w:rPr>
+            </w:pPr>
+            <w:r>
+              <w:rPr>
+                <w:b/>
+                <w:bCs/>
+                <w:lang w:val="pt-BR"/>
+              </w:rPr>
+              <w:t>Deadline</w:t>
+            </w:r>
+          </w:p>
+        </w:tc>
+        <w:tc>
+          <w:tcPr>
+            <w:tcW w:w="1281" w:type="dxa"/>
+            <w:tcBorders>
+              <w:bottom w:val="double" w:sz="4" w:space="0" w:color="auto"/>
+            </w:tcBorders>
+          </w:tcPr>
+          <w:p>
+            <w:pPr>
+              <w:jc w:val="center"/>
+              <w:rPr>
+                <w:b/>
+                <w:bCs/>
+                <w:lang w:val="pt-BR"/>
+              </w:rPr>
+            </w:pPr>
+            <w:r>
+              <w:rPr>
+                <w:b/>
+                <w:bCs/>
+                <w:lang w:val="pt-BR"/>
+              </w:rPr>
+              <w:t>Prioridade</w:t>
+            </w:r>
+          </w:p>
+        </w:tc>
+      </w:tr>
+      <w:tr>
+        <w:trPr>
+          <w:jc w:val="center"/>
+        </w:trPr>
+        <w:tc>
+          <w:tcPr>
+            <w:tcW w:w="1870" w:type="dxa"/>
+            <w:tcBorders>
+              <w:top w:val="double" w:sz="4" w:space="0" w:color="auto"/>
+            </w:tcBorders>
+          </w:tcPr>
+          <w:p>
+            <w:pPr>
+              <w:rPr>
+                <w:lang w:val="pt-BR"/>
+              </w:rPr>
+            </w:pPr>
+            <w:r>
+              <w:rPr>
+                <w:lang w:val="pt-BR"/>
+              </w:rPr>
+              <w:t>get_attitude</w:t>
+            </w:r>
+          </w:p>
+        </w:tc>
+        <w:tc>
+          <w:tcPr>
+            <w:tcW w:w="1084" w:type="dxa"/>
+            <w:tcBorders>
+              <w:top w:val="double" w:sz="4" w:space="0" w:color="auto"/>
+            </w:tcBorders>
+          </w:tcPr>
+          <w:p>
+            <w:pPr>
+              <w:jc w:val="right"/>
+              <w:rPr>
+                <w:lang w:val="pt-BR"/>
+              </w:rPr>
+            </w:pPr>
+            <w:r>
+              <w:rPr>
+                <w:lang w:val="pt-BR"/>
+              </w:rPr>
+              <w:t>40 ms</w:t>
+            </w:r>
+          </w:p>
+        </w:tc>
+        <w:tc>
+          <w:tcPr>
+            <w:tcW w:w="2141" w:type="dxa"/>
+            <w:tcBorders>
+              <w:top w:val="double" w:sz="4" w:space="0" w:color="auto"/>
+            </w:tcBorders>
+          </w:tcPr>
+          <w:p>
+            <w:pPr>
+              <w:jc w:val="right"/>
+              <w:rPr>
+                <w:lang w:val="pt-BR"/>
+              </w:rPr>
+            </w:pPr>
+            <w:r>
+              <w:rPr>
+                <w:lang w:val="pt-BR"/>
+              </w:rPr>
+              <w:t>2 ms a 4 ms</w:t>
+            </w:r>
+          </w:p>
+        </w:tc>
+        <w:tc>
+          <w:tcPr>
+            <w:tcW w:w="1139" w:type="dxa"/>
+            <w:tcBorders>
+              <w:top w:val="double" w:sz="4" w:space="0" w:color="auto"/>
+            </w:tcBorders>
+          </w:tcPr>
+          <w:p>
+            <w:pPr>
+              <w:jc w:val="right"/>
+              <w:rPr>
+                <w:lang w:val="pt-BR"/>
+              </w:rPr>
+            </w:pPr>
+            <w:r>
+              <w:rPr>
+                <w:lang w:val="pt-BR"/>
+              </w:rPr>
+              <w:t>40 ms</w:t>
+            </w:r>
+          </w:p>
+        </w:tc>
+        <w:tc>
+          <w:tcPr>
+            <w:tcW w:w="1281" w:type="dxa"/>
+            <w:tcBorders>
+              <w:top w:val="double" w:sz="4" w:space="0" w:color="auto"/>
+            </w:tcBorders>
+          </w:tcPr>
+          <w:p>
+            <w:pPr>
+              <w:jc w:val="center"/>
+              <w:rPr>
+                <w:lang w:val="pt-BR"/>
+              </w:rPr>
+            </w:pPr>
+            <w:r>
+              <w:rPr>
+                <w:lang w:val="pt-BR"/>
+              </w:rPr>
+              <w:t>4</w:t>
+            </w:r>
+          </w:p>
+        </w:tc>
+      </w:tr>
+      <w:tr>
+        <w:trPr>
+          <w:jc w:val="center"/>
+        </w:trPr>
+        <w:tc>
+          <w:tcPr>
+            <w:tcW w:w="1870" w:type="dxa"/>
+          </w:tcPr>
+          <w:p>
+            <w:pPr>
+              <w:rPr>
+                <w:lang w:val="pt-BR"/>
+              </w:rPr>
+            </w:pPr>
+            <w:r>
+              <w:rPr>
+                <w:lang w:val="pt-BR"/>
+              </w:rPr>
+              <w:t>control_servos</w:t>
+            </w:r>
+          </w:p>
+        </w:tc>
+        <w:tc>
+          <w:tcPr>
+            <w:tcW w:w="1084" w:type="dxa"/>
+          </w:tcPr>
+          <w:p>
+            <w:pPr>
+              <w:jc w:val="right"/>
+              <w:rPr>
+                <w:lang w:val="pt-BR"/>
+              </w:rPr>
+            </w:pPr>
+            <w:r>
+              <w:rPr>
+                <w:lang w:val="pt-BR"/>
+              </w:rPr>
+              <w:t>100 ms</w:t>
+            </w:r>
+          </w:p>
+        </w:tc>
+        <w:tc>
+          <w:tcPr>
+            <w:tcW w:w="2141" w:type="dxa"/>
+          </w:tcPr>
+          <w:p>
+            <w:pPr>
+              <w:jc w:val="right"/>
+              <w:rPr>
+                <w:lang w:val="pt-BR"/>
+              </w:rPr>
+            </w:pPr>
+            <w:r>
+              <w:rPr>
+                <w:lang w:val="pt-BR"/>
+              </w:rPr>
+              <w:t>4 ms</w:t>
+            </w:r>
+          </w:p>
+        </w:tc>
+        <w:tc>
+          <w:tcPr>
+            <w:tcW w:w="1139" w:type="dxa"/>
+          </w:tcPr>
+          <w:p>
+            <w:pPr>
+              <w:jc w:val="right"/>
+              <w:rPr>
+                <w:lang w:val="pt-BR"/>
+              </w:rPr>
+            </w:pPr>
+            <w:r>
+              <w:rPr>
+                <w:lang w:val="pt-BR"/>
+              </w:rPr>
+              <w:t>100 ms</w:t>
+            </w:r>
+          </w:p>
+        </w:tc>
+        <w:tc>
+          <w:tcPr>
+            <w:tcW w:w="1281" w:type="dxa"/>
+          </w:tcPr>
+          <w:p>
+            <w:pPr>
+              <w:jc w:val="center"/>
+              <w:rPr>
+                <w:lang w:val="pt-BR"/>
+              </w:rPr>
+            </w:pPr>
+            <w:r>
+              <w:rPr>
+                <w:lang w:val="pt-BR"/>
+              </w:rPr>
+              <w:t>3</w:t>
+            </w:r>
+          </w:p>
+        </w:tc>
+      </w:tr>
+      <w:tr>
+        <w:trPr>
+          <w:jc w:val="center"/>
+        </w:trPr>
+        <w:tc>
+          <w:tcPr>
+            <w:tcW w:w="1870" w:type="dxa"/>
+          </w:tcPr>
+          <w:p>
+            <w:pPr>
+              <w:rPr>
+                <w:lang w:val="pt-BR"/>
+              </w:rPr>
+            </w:pPr>
+            <w:r>
+              <w:rPr>
+                <w:lang w:val="pt-BR"/>
+              </w:rPr>
+              <w:t>process_video</w:t>
+            </w:r>
+          </w:p>
+        </w:tc>
+        <w:tc>
+          <w:tcPr>
+            <w:tcW w:w="1084" w:type="dxa"/>
+          </w:tcPr>
+          <w:p>
+            <w:pPr>
+              <w:jc w:val="right"/>
+              <w:rPr>
+                <w:lang w:val="pt-BR"/>
+              </w:rPr>
+            </w:pPr>
+            <w:r>
+              <w:rPr>
+                <w:lang w:val="pt-BR"/>
+              </w:rPr>
+              <w:t>50 ms</w:t>
+            </w:r>
+          </w:p>
+        </w:tc>
+        <w:tc>
+          <w:tcPr>
+            <w:tcW w:w="2141" w:type="dxa"/>
+          </w:tcPr>
+          <w:p>
+            <w:pPr>
+              <w:jc w:val="right"/>
+              <w:rPr>
+                <w:lang w:val="pt-BR"/>
+              </w:rPr>
+            </w:pPr>
+            <w:r>
+              <w:rPr>
+                <w:lang w:val="pt-BR"/>
+              </w:rPr>
+              <w:t>10 ms a 20 ms</w:t>
+            </w:r>
+          </w:p>
+        </w:tc>
+        <w:tc>
+          <w:tcPr>
+            <w:tcW w:w="1139" w:type="dxa"/>
+          </w:tcPr>
+          <w:p>
+            <w:pPr>
+              <w:jc w:val="right"/>
+              <w:rPr>
+                <w:lang w:val="pt-BR"/>
+              </w:rPr>
+            </w:pPr>
+            <w:r>
+              <w:rPr>
+                <w:lang w:val="pt-BR"/>
+              </w:rPr>
+              <w:t>50 ms</w:t>
+            </w:r>
+          </w:p>
+        </w:tc>
+        <w:tc>
+          <w:tcPr>
+            <w:tcW w:w="1281" w:type="dxa"/>
+          </w:tcPr>
+          <w:p>
+            <w:pPr>
+              <w:jc w:val="center"/>
+              <w:rPr>
+                <w:lang w:val="pt-BR"/>
+              </w:rPr>
+            </w:pPr>
+            <w:r>
+              <w:rPr>
+                <w:lang w:val="pt-BR"/>
+              </w:rPr>
+              <w:t>2</w:t>
+            </w:r>
+          </w:p>
+        </w:tc>
+      </w:tr>
+      <w:tr>
+        <w:trPr>
+          <w:jc w:val="center"/>
+        </w:trPr>
+        <w:tc>
+          <w:tcPr>
+            <w:tcW w:w="1870" w:type="dxa"/>
+          </w:tcPr>
+          <w:p>
+            <w:pPr>
+              <w:rPr>
+                <w:lang w:val="pt-BR"/>
+              </w:rPr>
+            </w:pPr>
+            <w:r>
+              <w:rPr>
+                <w:lang w:val="pt-BR"/>
+              </w:rPr>
+              <w:t>h</w:t>
+            </w:r>
+            <w:r>
+              <w:rPr>
+                <w:lang w:val="pt-BR"/>
+              </w:rPr>
+              <w:t>ealth_mgr</w:t>
+            </w:r>
+          </w:p>
+        </w:tc>
+        <w:tc>
+          <w:tcPr>
+            <w:tcW w:w="1084" w:type="dxa"/>
+          </w:tcPr>
+          <w:p>
+            <w:pPr>
+              <w:jc w:val="right"/>
+              <w:rPr>
+                <w:lang w:val="pt-BR"/>
+              </w:rPr>
+            </w:pPr>
+            <w:r>
+              <w:rPr>
+                <w:lang w:val="pt-BR"/>
+              </w:rPr>
+              <w:t>1000 ms</w:t>
+            </w:r>
+          </w:p>
+        </w:tc>
+        <w:tc>
+          <w:tcPr>
+            <w:tcW w:w="2141" w:type="dxa"/>
+          </w:tcPr>
+          <w:p>
+            <w:pPr>
+              <w:jc w:val="right"/>
+              <w:rPr>
+                <w:lang w:val="pt-BR"/>
+              </w:rPr>
+            </w:pPr>
+            <w:r>
+              <w:rPr>
+                <w:lang w:val="pt-BR"/>
+              </w:rPr>
+              <w:t>2 ms</w:t>
+            </w:r>
+          </w:p>
+        </w:tc>
+        <w:tc>
+          <w:tcPr>
+            <w:tcW w:w="1139" w:type="dxa"/>
+          </w:tcPr>
+          <w:p>
+            <w:pPr>
+              <w:jc w:val="right"/>
+              <w:rPr>
+                <w:lang w:val="pt-BR"/>
+              </w:rPr>
+            </w:pPr>
+            <w:r>
+              <w:rPr>
+                <w:lang w:val="pt-BR"/>
+              </w:rPr>
+              <w:t>1000 ms</w:t>
+            </w:r>
+          </w:p>
+        </w:tc>
+        <w:tc>
+          <w:tcPr>
+            <w:tcW w:w="1281" w:type="dxa"/>
+          </w:tcPr>
+          <w:p>
+            <w:pPr>
+              <w:keepNext/>
+              <w:jc w:val="center"/>
+              <w:rPr>
+                <w:lang w:val="pt-BR"/>
+              </w:rPr>
+            </w:pPr>
+            <w:r>
+              <w:rPr>
+                <w:lang w:val="pt-BR"/>
+              </w:rPr>
+              <w:t>1</w:t>
+            </w:r>
+          </w:p>
+        </w:tc>
+      </w:tr>
+    </w:tbl>
+    <w:p>
+      <w:pPr>
+        <w:pStyle w:val="Caption"/>
+        <w:jc w:val="center"/>
+        <w:rPr>
+          <w:lang w:val="pt-BR"/>
+        </w:rPr>
+      </w:pPr>
+      <w:bookmarkStart w:id="2" w:name="_Ref21259700"/>
+      <w:r>
+        <w:rPr>
+          <w:lang w:val="pt-BR"/>
+        </w:rPr>
+        <w:t xml:space="preserve">Tabela </w:t>
+      </w:r>
+      <w:r>
+        <w:fldChar w:fldCharType="begin"/>
+      </w:r>
+      <w:r>
+        <w:rPr>
+          <w:lang w:val="pt-BR"/>
+        </w:rPr>
+        <w:instrText xml:space="preserve"> SEQ Tabela \* ARABIC </w:instrText>
+      </w:r>
+      <w:r>
+        <w:fldChar w:fldCharType="separate"/>
+      </w:r>
+      <w:r>
+        <w:rPr>
+          <w:noProof/>
+          <w:lang w:val="pt-BR"/>
+        </w:rPr>
+        <w:t>1</w:t>
+      </w:r>
+      <w:r>
+        <w:fldChar w:fldCharType="end"/>
+      </w:r>
+      <w:bookmarkEnd w:id="2"/>
+      <w:r>
+        <w:rPr>
+          <w:lang w:val="pt-BR"/>
+        </w:rPr>
+        <w:t>: Características temporais das t</w:t>
+      </w:r>
+      <w:r>
+        <w:rPr>
+          <w:lang w:val="pt-BR"/>
+        </w:rPr>
+        <w:t>hreads do sistema.</w:t>
       </w:r>
     </w:p>
     <w:p>
@@ -1550,14 +2207,200 @@
           <w:lang w:val="pt-BR"/>
         </w:rPr>
       </w:pPr>
-      <w:proofErr w:type="spellStart"/>
       <w:r>
         <w:rPr>
           <w:lang w:val="pt-BR"/>
         </w:rPr>
         <w:t>get_attitude</w:t>
       </w:r>
-      <w:proofErr w:type="spellEnd"/>
+    </w:p>
+    <w:p>
+      <w:pPr>
+        <w:rPr>
+          <w:lang w:val="pt-BR"/>
+        </w:rPr>
+      </w:pPr>
+      <w:r>
+        <w:rPr>
+          <w:lang w:val="pt-BR"/>
+        </w:rPr>
+        <w:t xml:space="preserve">A thread </w:t>
+      </w:r>
+      <w:r>
+        <w:rPr>
+          <w:i/>
+          <w:iCs/>
+          <w:lang w:val="pt-BR"/>
+        </w:rPr>
+        <w:t>get_attitude</w:t>
+      </w:r>
+      <w:r>
+        <w:rPr>
+          <w:lang w:val="pt-BR"/>
+        </w:rPr>
+        <w:t xml:space="preserve"> é responsável por receber o</w:t>
+      </w:r>
+      <w:r>
+        <w:rPr>
+          <w:lang w:val="pt-BR"/>
+        </w:rPr>
+        <w:t xml:space="preserve">s dados dos sensores inerciais da IMU </w:t>
+      </w:r>
+      <w:r>
+        <w:rPr>
+          <w:lang w:val="pt-BR"/>
+        </w:rPr>
+        <w:t>(</w:t>
+      </w:r>
+      <w:r>
+        <w:rPr>
+          <w:rFonts w:ascii="Consolas" w:hAnsi="Consolas" w:cs="Consolas"/>
+          <w:color w:val="000000"/>
+          <w:sz w:val="20"/>
+          <w:szCs w:val="20"/>
+          <w:shd w:val="clear" w:color="auto" w:fill="E8F2FE"/>
+          <w:lang w:val="pt-BR"/>
+        </w:rPr>
+        <w:t>Attitude_IMU</w:t>
+      </w:r>
+      <w:r>
+        <w:rPr>
+          <w:lang w:val="pt-BR"/>
+        </w:rPr>
+        <w:t xml:space="preserve">) </w:t>
+      </w:r>
+      <w:r>
+        <w:rPr>
+          <w:lang w:val="pt-BR"/>
+        </w:rPr>
+        <w:t xml:space="preserve">e o comando de posicionamento do operador </w:t>
+      </w:r>
+      <w:r>
+        <w:rPr>
+          <w:lang w:val="pt-BR"/>
+        </w:rPr>
+        <w:t>remoto (</w:t>
+      </w:r>
+      <w:r>
+        <w:rPr>
+          <w:rFonts w:ascii="Consolas" w:hAnsi="Consolas" w:cs="Consolas"/>
+          <w:color w:val="000000"/>
+          <w:sz w:val="20"/>
+          <w:szCs w:val="20"/>
+          <w:shd w:val="clear" w:color="auto" w:fill="E8F2FE"/>
+          <w:lang w:val="pt-BR"/>
+        </w:rPr>
+        <w:t>Radio_Command_in</w:t>
+      </w:r>
+      <w:r>
+        <w:rPr>
+          <w:lang w:val="pt-BR"/>
+        </w:rPr>
+        <w:t xml:space="preserve">) </w:t>
+      </w:r>
+      <w:r>
+        <w:rPr>
+          <w:lang w:val="pt-BR"/>
+        </w:rPr>
+        <w:t>que é recebido pelo controlador da ARP. Essa</w:t>
+      </w:r>
+      <w:r>
+        <w:rPr>
+          <w:lang w:val="pt-BR"/>
+        </w:rPr>
+        <w:t xml:space="preserve"> </w:t>
+      </w:r>
+      <w:r>
+        <w:rPr>
+          <w:lang w:val="pt-BR"/>
+        </w:rPr>
+        <w:t xml:space="preserve">thread </w:t>
+      </w:r>
+      <w:r>
+        <w:rPr>
+          <w:lang w:val="pt-BR"/>
+        </w:rPr>
+        <w:t>gera um valor de posicionamento para o comando dos servo</w:t>
+      </w:r>
+      <w:r>
+        <w:rPr>
+          <w:lang w:val="pt-BR"/>
+        </w:rPr>
+        <w:t>-motores</w:t>
+      </w:r>
+      <w:r>
+        <w:rPr>
+          <w:lang w:val="pt-BR"/>
+        </w:rPr>
+        <w:t xml:space="preserve"> (</w:t>
+      </w:r>
+      <w:r>
+        <w:rPr>
+          <w:rFonts w:ascii="Consolas" w:hAnsi="Consolas" w:cs="Consolas"/>
+          <w:color w:val="000000"/>
+          <w:sz w:val="20"/>
+          <w:szCs w:val="20"/>
+          <w:shd w:val="clear" w:color="auto" w:fill="E8F2FE"/>
+          <w:lang w:val="pt-BR"/>
+        </w:rPr>
+        <w:t>Move_Servos_Out</w:t>
+      </w:r>
+      <w:r>
+        <w:rPr>
+          <w:lang w:val="pt-BR"/>
+        </w:rPr>
+        <w:t xml:space="preserve">) e </w:t>
+      </w:r>
+      <w:r>
+        <w:rPr>
+          <w:lang w:val="pt-BR"/>
+        </w:rPr>
+        <w:t>envia dados de monitoramento de falha de software e hardware (</w:t>
+      </w:r>
+      <w:r>
+        <w:rPr>
+          <w:rFonts w:ascii="Consolas" w:hAnsi="Consolas" w:cs="Consolas"/>
+          <w:color w:val="000000"/>
+          <w:sz w:val="20"/>
+          <w:szCs w:val="20"/>
+          <w:shd w:val="clear" w:color="auto" w:fill="E8F2FE"/>
+          <w:lang w:val="pt-BR"/>
+        </w:rPr>
+        <w:t>health</w:t>
+      </w:r>
+      <w:r>
+        <w:rPr>
+          <w:lang w:val="pt-BR"/>
+        </w:rPr>
+        <w:t>).</w:t>
+      </w:r>
+    </w:p>
+    <w:p>
+      <w:pPr>
+        <w:rPr>
+          <w:lang w:val="pt-BR"/>
+        </w:rPr>
+      </w:pPr>
+      <w:r>
+        <w:rPr>
+          <w:lang w:val="pt-BR"/>
+        </w:rPr>
+        <w:t xml:space="preserve">Foi considerada como restrição temporal que o período da thread </w:t>
+      </w:r>
+      <w:r>
+        <w:rPr>
+          <w:i/>
+          <w:iCs/>
+          <w:lang w:val="pt-BR"/>
+        </w:rPr>
+        <w:t>get_attitude</w:t>
+      </w:r>
+      <w:r>
+        <w:rPr>
+          <w:lang w:val="pt-BR"/>
+        </w:rPr>
+        <w:t xml:space="preserve"> fosse pelo menos metade do período da thread que usa os dados de saída da get_attitude, respeitando o Teorema de Nyquist.</w:t>
+      </w:r>
     </w:p>
     <w:p>
       <w:pPr>
@@ -1566,14 +2409,227 @@
           <w:lang w:val="pt-BR"/>
         </w:rPr>
       </w:pPr>
-      <w:proofErr w:type="spellStart"/>
       <w:r>
         <w:rPr>
           <w:lang w:val="pt-BR"/>
         </w:rPr>
         <w:t>control_servos</w:t>
       </w:r>
-      <w:proofErr w:type="spellEnd"/>
+    </w:p>
+    <w:p>
+      <w:pPr>
+        <w:rPr>
+          <w:lang w:val="pt-BR"/>
+        </w:rPr>
+      </w:pPr>
+      <w:r>
+        <w:rPr>
+          <w:lang w:val="pt-BR"/>
+        </w:rPr>
+        <w:t xml:space="preserve">A thread </w:t>
+      </w:r>
+      <w:r>
+        <w:rPr>
+          <w:i/>
+          <w:iCs/>
+          <w:lang w:val="pt-BR"/>
+        </w:rPr>
+        <w:t>control_servos</w:t>
+      </w:r>
+      <w:r>
+        <w:rPr>
+          <w:lang w:val="pt-BR"/>
+        </w:rPr>
+        <w:t xml:space="preserve"> </w:t>
+      </w:r>
+      <w:r>
+        <w:rPr>
+          <w:lang w:val="pt-BR"/>
+        </w:rPr>
+        <w:t xml:space="preserve">trata os dados de posicionamento </w:t>
+      </w:r>
+      <w:r>
+        <w:rPr>
+          <w:lang w:val="pt-BR"/>
+        </w:rPr>
+        <w:t>(</w:t>
+      </w:r>
+      <w:r>
+        <w:rPr>
+          <w:rFonts w:ascii="Consolas" w:hAnsi="Consolas" w:cs="Consolas"/>
+          <w:color w:val="000000"/>
+          <w:sz w:val="20"/>
+          <w:szCs w:val="20"/>
+          <w:shd w:val="clear" w:color="auto" w:fill="E8F2FE"/>
+          <w:lang w:val="pt-BR"/>
+        </w:rPr>
+        <w:t>Move_Servos_In</w:t>
+      </w:r>
+      <w:r>
+        <w:rPr>
+          <w:lang w:val="pt-BR"/>
+        </w:rPr>
+        <w:t xml:space="preserve">) </w:t>
+      </w:r>
+      <w:r>
+        <w:rPr>
+          <w:lang w:val="pt-BR"/>
+        </w:rPr>
+        <w:t>e comanda os servo-motores por PWM</w:t>
+      </w:r>
+      <w:r>
+        <w:rPr>
+          <w:lang w:val="pt-BR"/>
+        </w:rPr>
+        <w:t xml:space="preserve"> (</w:t>
+      </w:r>
+      <w:r>
+        <w:rPr>
+          <w:rFonts w:ascii="Consolas" w:hAnsi="Consolas" w:cs="Consolas"/>
+          <w:color w:val="000000"/>
+          <w:sz w:val="20"/>
+          <w:szCs w:val="20"/>
+          <w:shd w:val="clear" w:color="auto" w:fill="E8F2FE"/>
+          <w:lang w:val="pt-BR"/>
+        </w:rPr>
+        <w:t>Move_Roll_Out</w:t>
+      </w:r>
+      <w:r>
+        <w:rPr>
+          <w:rFonts w:ascii="Consolas" w:hAnsi="Consolas" w:cs="Consolas"/>
+          <w:color w:val="000000"/>
+          <w:sz w:val="20"/>
+          <w:szCs w:val="20"/>
+          <w:shd w:val="clear" w:color="auto" w:fill="E8F2FE"/>
+          <w:lang w:val="pt-BR"/>
+        </w:rPr>
+        <w:t>,</w:t>
+      </w:r>
+      <w:r>
+        <w:rPr>
+          <w:rFonts w:ascii="Consolas" w:hAnsi="Consolas" w:cs="Consolas"/>
+          <w:color w:val="000000"/>
+          <w:sz w:val="20"/>
+          <w:szCs w:val="20"/>
+          <w:shd w:val="clear" w:color="auto" w:fill="E8F2FE"/>
+          <w:lang w:val="pt-BR"/>
+        </w:rPr>
+        <w:t xml:space="preserve"> </w:t>
+      </w:r>
+      <w:r>
+        <w:rPr>
+          <w:rFonts w:ascii="Consolas" w:hAnsi="Consolas" w:cs="Consolas"/>
+          <w:color w:val="000000"/>
+          <w:sz w:val="20"/>
+          <w:szCs w:val="20"/>
+          <w:shd w:val="clear" w:color="auto" w:fill="E8F2FE"/>
+          <w:lang w:val="pt-BR"/>
+        </w:rPr>
+        <w:t>Move_Pitch_Out</w:t>
+      </w:r>
+      <w:r>
+        <w:rPr>
+          <w:rFonts w:ascii="Consolas" w:hAnsi="Consolas" w:cs="Consolas"/>
+          <w:color w:val="000000"/>
+          <w:sz w:val="20"/>
+          <w:szCs w:val="20"/>
+          <w:shd w:val="clear" w:color="auto" w:fill="E8F2FE"/>
+          <w:lang w:val="pt-BR"/>
+        </w:rPr>
+        <w:t>,</w:t>
+      </w:r>
+      <w:r>
+        <w:rPr>
+          <w:rFonts w:ascii="Consolas" w:hAnsi="Consolas" w:cs="Consolas"/>
+          <w:color w:val="000000"/>
+          <w:sz w:val="20"/>
+          <w:szCs w:val="20"/>
+          <w:shd w:val="clear" w:color="auto" w:fill="E8F2FE"/>
+          <w:lang w:val="pt-BR"/>
+        </w:rPr>
+        <w:t xml:space="preserve"> </w:t>
+      </w:r>
+      <w:r>
+        <w:rPr>
+          <w:rFonts w:ascii="Consolas" w:hAnsi="Consolas" w:cs="Consolas"/>
+          <w:color w:val="000000"/>
+          <w:sz w:val="20"/>
+          <w:szCs w:val="20"/>
+          <w:shd w:val="clear" w:color="auto" w:fill="E8F2FE"/>
+          <w:lang w:val="pt-BR"/>
+        </w:rPr>
+        <w:t>Move_Yaw_Out</w:t>
+      </w:r>
+      <w:r>
+        <w:rPr>
+          <w:lang w:val="pt-BR"/>
+        </w:rPr>
+        <w:t>)</w:t>
+      </w:r>
+      <w:r>
+        <w:rPr>
+          <w:lang w:val="pt-BR"/>
+        </w:rPr>
+        <w:t>. Essa thread também envia dados de monitoramento de falha de software e hardware relativos ao seu funcionamento</w:t>
+      </w:r>
+      <w:r>
+        <w:rPr>
+          <w:lang w:val="pt-BR"/>
+        </w:rPr>
+        <w:t xml:space="preserve"> </w:t>
+      </w:r>
+      <w:r>
+        <w:rPr>
+          <w:lang w:val="pt-BR"/>
+        </w:rPr>
+        <w:t>(</w:t>
+      </w:r>
+      <w:r>
+        <w:rPr>
+          <w:rFonts w:ascii="Consolas" w:hAnsi="Consolas" w:cs="Consolas"/>
+          <w:color w:val="000000"/>
+          <w:sz w:val="20"/>
+          <w:szCs w:val="20"/>
+          <w:shd w:val="clear" w:color="auto" w:fill="E8F2FE"/>
+          <w:lang w:val="pt-BR"/>
+        </w:rPr>
+        <w:t>health</w:t>
+      </w:r>
+      <w:r>
+        <w:rPr>
+          <w:lang w:val="pt-BR"/>
+        </w:rPr>
+        <w:t>).</w:t>
+      </w:r>
+    </w:p>
+    <w:p>
+      <w:pPr>
+        <w:rPr>
+          <w:lang w:val="pt-BR"/>
+        </w:rPr>
+      </w:pPr>
+    </w:p>
+    <w:p>
+      <w:pPr>
+        <w:rPr>
+          <w:strike/>
+          <w:lang w:val="pt-BR"/>
+        </w:rPr>
+      </w:pPr>
+      <w:r>
+        <w:rPr>
+          <w:strike/>
+          <w:lang w:val="pt-BR"/>
+        </w:rPr>
+        <w:t xml:space="preserve"> </w:t>
+      </w:r>
+    </w:p>
+    <w:p>
+      <w:pPr>
+        <w:rPr>
+          <w:lang w:val="pt-BR"/>
+        </w:rPr>
+      </w:pPr>
     </w:p>
     <w:p>
       <w:pPr>
@@ -1582,14 +2638,127 @@
           <w:lang w:val="pt-BR"/>
         </w:rPr>
       </w:pPr>
-      <w:proofErr w:type="spellStart"/>
       <w:r>
         <w:rPr>
           <w:lang w:val="pt-BR"/>
         </w:rPr>
         <w:t>process_video</w:t>
       </w:r>
-      <w:proofErr w:type="spellEnd"/>
+    </w:p>
+    <w:p>
+      <w:pPr>
+        <w:rPr>
+          <w:lang w:val="pt-BR"/>
+        </w:rPr>
+      </w:pPr>
+      <w:r>
+        <w:rPr>
+          <w:lang w:val="pt-BR"/>
+        </w:rPr>
+        <w:t xml:space="preserve">A thread </w:t>
+      </w:r>
+      <w:r>
+        <w:rPr>
+          <w:i/>
+          <w:iCs/>
+          <w:lang w:val="pt-BR"/>
+        </w:rPr>
+        <w:t>process_video</w:t>
+      </w:r>
+      <w:r>
+        <w:rPr>
+          <w:lang w:val="pt-BR"/>
+        </w:rPr>
+        <w:t xml:space="preserve"> captura os fra</w:t>
+      </w:r>
+      <w:r>
+        <w:rPr>
+          <w:lang w:val="pt-BR"/>
+        </w:rPr>
+        <w:t>mes da câmera de vídeo (</w:t>
+      </w:r>
+      <w:r>
+        <w:rPr>
+          <w:rFonts w:ascii="Consolas" w:hAnsi="Consolas" w:cs="Consolas"/>
+          <w:color w:val="000000"/>
+          <w:sz w:val="20"/>
+          <w:szCs w:val="20"/>
+          <w:shd w:val="clear" w:color="auto" w:fill="E8F2FE"/>
+          <w:lang w:val="pt-BR"/>
+        </w:rPr>
+        <w:t>video_from_camera</w:t>
+      </w:r>
+      <w:r>
+        <w:rPr>
+          <w:lang w:val="pt-BR"/>
+        </w:rPr>
+        <w:t>), faz o processamento de imagem, envia a imagem processada para armazenar no cartão de memória (</w:t>
+      </w:r>
+      <w:r>
+        <w:rPr>
+          <w:rFonts w:ascii="Consolas" w:hAnsi="Consolas" w:cs="Consolas"/>
+          <w:color w:val="000000"/>
+          <w:sz w:val="20"/>
+          <w:szCs w:val="20"/>
+          <w:shd w:val="clear" w:color="auto" w:fill="E8F2FE"/>
+          <w:lang w:val="pt-BR"/>
+        </w:rPr>
+        <w:t>video_to_sd_card</w:t>
+      </w:r>
+      <w:r>
+        <w:rPr>
+          <w:lang w:val="pt-BR"/>
+        </w:rPr>
+        <w:t>) e envia uma versão da imagem com baixa resolução para o controlador do ARP (</w:t>
+      </w:r>
+      <w:r>
+        <w:rPr>
+          <w:rFonts w:ascii="Consolas" w:hAnsi="Consolas" w:cs="Consolas"/>
+          <w:color w:val="000000"/>
+          <w:sz w:val="20"/>
+          <w:szCs w:val="20"/>
+          <w:shd w:val="clear" w:color="auto" w:fill="E8F2FE"/>
+          <w:lang w:val="pt-BR"/>
+        </w:rPr>
+        <w:t>video_to_uav</w:t>
+      </w:r>
+      <w:r>
+        <w:rPr>
+          <w:lang w:val="pt-BR"/>
+        </w:rPr>
+        <w:t xml:space="preserve">) para que o operador tenha uma amostra da imagem. Essa thread também </w:t>
+      </w:r>
+      <w:r>
+        <w:rPr>
+          <w:lang w:val="pt-BR"/>
+        </w:rPr>
+        <w:t>envia dados de</w:t>
+      </w:r>
+      <w:r>
+        <w:rPr>
+          <w:lang w:val="pt-BR"/>
+        </w:rPr>
+        <w:t xml:space="preserve"> monitoramento de falhas do software e dos dispositivos de hardware relacionados a ela.</w:t>
+      </w:r>
+    </w:p>
+    <w:p>
+      <w:pPr>
+        <w:rPr>
+          <w:lang w:val="pt-BR"/>
+        </w:rPr>
+      </w:pPr>
+      <w:r>
+        <w:rPr>
+          <w:lang w:val="pt-BR"/>
+        </w:rPr>
+        <w:t>O período da thread de 50 ms foi baseado numa taxa de 20 frames por segundo</w:t>
+      </w:r>
+      <w:r>
+        <w:rPr>
+          <w:lang w:val="pt-BR"/>
+        </w:rPr>
+        <w:t xml:space="preserve"> para captura das imagens da câmera.</w:t>
+      </w:r>
     </w:p>
     <w:p>
       <w:pPr>
@@ -1598,16 +2767,117 @@
           <w:lang w:val="pt-BR"/>
         </w:rPr>
       </w:pPr>
-      <w:proofErr w:type="spellStart"/>
       <w:r>
         <w:rPr>
           <w:lang w:val="pt-BR"/>
         </w:rPr>
         <w:t>health_mgr</w:t>
       </w:r>
-      <w:proofErr w:type="spellEnd"/>
-    </w:p>
-    <w:p/>
+    </w:p>
+    <w:p>
+      <w:pPr>
+        <w:rPr>
+          <w:lang w:val="pt-BR"/>
+        </w:rPr>
+      </w:pPr>
+      <w:r>
+        <w:rPr>
+          <w:lang w:val="pt-BR"/>
+        </w:rPr>
+        <w:t xml:space="preserve">A thread </w:t>
+      </w:r>
+      <w:r>
+        <w:rPr>
+          <w:i/>
+          <w:iCs/>
+          <w:lang w:val="pt-BR"/>
+        </w:rPr>
+        <w:t>health_mgr</w:t>
+      </w:r>
+      <w:r>
+        <w:rPr>
+          <w:lang w:val="pt-BR"/>
+        </w:rPr>
+        <w:t xml:space="preserve"> executa o monitoramento d</w:t>
+      </w:r>
+      <w:r>
+        <w:rPr>
+          <w:lang w:val="pt-BR"/>
+        </w:rPr>
+        <w:t>o sistema e das demais threads</w:t>
+      </w:r>
+      <w:r>
+        <w:rPr>
+          <w:lang w:val="pt-BR"/>
+        </w:rPr>
+        <w:t xml:space="preserve"> (</w:t>
+      </w:r>
+      <w:r>
+        <w:rPr>
+          <w:rFonts w:ascii="Consolas" w:hAnsi="Consolas" w:cs="Consolas"/>
+          <w:color w:val="000000"/>
+          <w:sz w:val="20"/>
+          <w:szCs w:val="20"/>
+          <w:shd w:val="clear" w:color="auto" w:fill="E8F2FE"/>
+          <w:lang w:val="pt-BR"/>
+        </w:rPr>
+        <w:t>attitude, vídeo, servos</w:t>
+      </w:r>
+      <w:r>
+        <w:rPr>
+          <w:lang w:val="pt-BR"/>
+        </w:rPr>
+        <w:t>)</w:t>
+      </w:r>
+      <w:r>
+        <w:rPr>
+          <w:lang w:val="pt-BR"/>
+        </w:rPr>
+        <w:t xml:space="preserve"> </w:t>
+      </w:r>
+      <w:r>
+        <w:rPr>
+          <w:lang w:val="pt-BR"/>
+        </w:rPr>
+        <w:t>e envia o status para o operador (</w:t>
+      </w:r>
+      <w:r>
+        <w:rPr>
+          <w:rFonts w:ascii="Consolas" w:hAnsi="Consolas" w:cs="Consolas"/>
+          <w:color w:val="000000"/>
+          <w:sz w:val="20"/>
+          <w:szCs w:val="20"/>
+          <w:shd w:val="clear" w:color="auto" w:fill="E8F2FE"/>
+          <w:lang w:val="pt-BR"/>
+        </w:rPr>
+        <w:t>status_to_uav</w:t>
+      </w:r>
+      <w:r>
+        <w:rPr>
+          <w:lang w:val="pt-BR"/>
+        </w:rPr>
+        <w:t>)</w:t>
+      </w:r>
+      <w:r>
+        <w:rPr>
+          <w:lang w:val="pt-BR"/>
+        </w:rPr>
+        <w:t xml:space="preserve"> a fim de que ele possa tomar uma decisão caso haja alguma falha no sistema prejudicando a missão.</w:t>
+      </w:r>
+    </w:p>
+    <w:p>
+      <w:pPr>
+        <w:rPr>
+          <w:lang w:val="pt-BR"/>
+        </w:rPr>
+      </w:pPr>
+      <w:r>
+        <w:rPr>
+          <w:lang w:val="pt-BR"/>
+        </w:rPr>
+        <w:t>Julgou-se que um período de 1 segundo é suficiente para atualizar os dados de saúde do sistema.</w:t>
+      </w:r>
+    </w:p>
     <w:p>
       <w:pPr>
         <w:pStyle w:val="Heading1"/>
@@ -1655,7 +2925,6 @@
           <w:lang w:val="pt-BR"/>
         </w:rPr>
       </w:pPr>
-      <w:bookmarkStart w:id="2" w:name="_GoBack"/>
       <w:r>
         <w:rPr>
           <w:lang w:val="pt-BR"/>
@@ -1678,17 +2947,17 @@
         <w:rPr>
           <w:lang w:val="pt-BR"/>
         </w:rPr>
-      </w:r>
-      <w:r>
-        <w:rPr>
-          <w:lang w:val="pt-BR"/>
-        </w:rPr>
         <w:instrText xml:space="preserve"> \* MERGEFORMAT </w:instrText>
       </w:r>
       <w:r>
         <w:rPr>
           <w:lang w:val="pt-BR"/>
         </w:rPr>
+      </w:r>
+      <w:r>
+        <w:rPr>
+          <w:lang w:val="pt-BR"/>
+        </w:rPr>
         <w:fldChar w:fldCharType="separate"/>
       </w:r>
       <w:r>
@@ -1720,10 +2989,21 @@
         <w:rPr>
           <w:lang w:val="pt-BR"/>
         </w:rPr>
-        <w:t>mostra a linha de tempo com as tarefas e as suas entradas e saídas. O período em que as tarefas estão em execução é mostrado em preto e o período em que as tarefas estão aguardando execução estão em laranja. A troca de mensagens é mostrada com as setas em cinza.</w:t>
-      </w:r>
-    </w:p>
-    <w:bookmarkEnd w:id="2"/>
+        <w:t>mostra a linha de tempo com as tarefas e as suas entradas e saídas. O período em que as tarefas estão em execução é mostrado em preto e o período em que as tarefas estão aguardando execução</w:t>
+      </w:r>
+      <w:r>
+        <w:rPr>
+          <w:lang w:val="pt-BR"/>
+        </w:rPr>
+        <w:t xml:space="preserve"> ou são preemptadas</w:t>
+      </w:r>
+      <w:r>
+        <w:rPr>
+          <w:lang w:val="pt-BR"/>
+        </w:rPr>
+        <w:t xml:space="preserve"> estão em laranja. A troca de mensagens é mostrada com as setas em cinza.</w:t>
+      </w:r>
+    </w:p>
     <w:p>
       <w:pPr>
         <w:keepNext/>
@@ -1733,7 +3013,6 @@
           <w:noProof/>
           <w:lang w:val="pt-BR"/>
         </w:rPr>
-        <w:lastRenderedPageBreak/>
         <w:drawing>
           <wp:inline distT="0" distB="0" distL="0" distR="0" wp14:anchorId="7F8F240C" wp14:editId="575E7786">
             <wp:extent cx="5943600" cy="2442210"/>
@@ -1786,56 +3065,303 @@
         </w:rPr>
       </w:pPr>
       <w:bookmarkStart w:id="3" w:name="_Ref21109566"/>
-      <w:proofErr w:type="spellStart"/>
-      <w:r>
-        <w:t>Figura</w:t>
-      </w:r>
-      <w:proofErr w:type="spellEnd"/>
-      <w:r>
-        <w:t xml:space="preserve"> </w:t>
+      <w:r>
+        <w:t xml:space="preserve">Figura </w:t>
+      </w:r>
+      <w:r>
+        <w:fldChar w:fldCharType="begin"/>
+      </w:r>
+      <w:r>
+        <w:instrText xml:space="preserve"> SEQ Figura \* ARABIC </w:instrText>
+      </w:r>
+      <w:r>
+        <w:fldChar w:fldCharType="separate"/>
+      </w:r>
+      <w:r>
+        <w:rPr>
+          <w:noProof/>
+        </w:rPr>
+        <w:t>4</w:t>
+      </w:r>
+      <w:r>
+        <w:rPr>
+          <w:noProof/>
+        </w:rPr>
+        <w:fldChar w:fldCharType="end"/>
+      </w:r>
+      <w:bookmarkEnd w:id="3"/>
+      <w:r>
+        <w:t>: Simulação do sistema.</w:t>
+      </w:r>
+    </w:p>
+    <w:p>
+      <w:pPr>
+        <w:pStyle w:val="Heading2"/>
+        <w:rPr>
+          <w:lang w:val="pt-BR"/>
+        </w:rPr>
+      </w:pPr>
+      <w:r>
+        <w:rPr>
+          <w:lang w:val="pt-BR"/>
+        </w:rPr>
+        <w:lastRenderedPageBreak/>
+        <w:t>Análise Temporal</w:t>
+      </w:r>
+    </w:p>
+    <w:p>
+      <w:pPr>
+        <w:keepNext/>
+        <w:jc w:val="center"/>
+      </w:pPr>
+      <w:r>
+        <w:rPr>
+          <w:noProof/>
+          <w:lang w:val="pt-BR"/>
+        </w:rPr>
+        <w:drawing>
+          <wp:inline distT="0" distB="0" distL="0" distR="0" wp14:anchorId="0CB5F3F0" wp14:editId="76FD5C32">
+            <wp:extent cx="5943600" cy="1389380"/>
+            <wp:effectExtent l="0" t="0" r="0" b="1270"/>
+            <wp:docPr id="8" name="Picture 8" descr="A screenshot of a cell phone&#10;&#10;Description automatically generated"/>
+            <wp:cNvGraphicFramePr>
+              <a:graphicFrameLocks xmlns:a="http://schemas.openxmlformats.org/drawingml/2006/main" noChangeAspect="1"/>
+            </wp:cNvGraphicFramePr>
+            <a:graphic xmlns:a="http://schemas.openxmlformats.org/drawingml/2006/main">
+              <a:graphicData uri="http://schemas.openxmlformats.org/drawingml/2006/picture">
+                <pic:pic xmlns:pic="http://schemas.openxmlformats.org/drawingml/2006/picture">
+                  <pic:nvPicPr>
+                    <pic:cNvPr id="8" name="Timing Analysis Report.png"/>
+                    <pic:cNvPicPr/>
+                  </pic:nvPicPr>
+                  <pic:blipFill>
+                    <a:blip r:embed="rId14">
+                      <a:extLst>
+                        <a:ext uri="{28A0092B-C50C-407E-A947-70E740481C1C}">
+                          <a14:useLocalDpi xmlns:a14="http://schemas.microsoft.com/office/drawing/2010/main" val="0"/>
+                        </a:ext>
+                      </a:extLst>
+                    </a:blip>
+                    <a:stretch>
+                      <a:fillRect/>
+                    </a:stretch>
+                  </pic:blipFill>
+                  <pic:spPr>
+                    <a:xfrm>
+                      <a:off x="0" y="0"/>
+                      <a:ext cx="5943600" cy="1389380"/>
+                    </a:xfrm>
+                    <a:prstGeom prst="rect">
+                      <a:avLst/>
+                    </a:prstGeom>
+                  </pic:spPr>
+                </pic:pic>
+              </a:graphicData>
+            </a:graphic>
+          </wp:inline>
+        </w:drawing>
+      </w:r>
+    </w:p>
+    <w:p>
+      <w:pPr>
+        <w:pStyle w:val="Caption"/>
+        <w:jc w:val="center"/>
+        <w:rPr>
+          <w:lang w:val="pt-BR"/>
+        </w:rPr>
+      </w:pPr>
+      <w:r>
+        <w:t xml:space="preserve">Figura </w:t>
       </w:r>
       <w:fldSimple w:instr=" SEQ Figura \* ARABIC ">
         <w:r>
           <w:rPr>
             <w:noProof/>
           </w:rPr>
-          <w:t>4</w:t>
+          <w:t>5</w:t>
         </w:r>
       </w:fldSimple>
-      <w:bookmarkEnd w:id="3"/>
       <w:r>
         <w:t xml:space="preserve">: </w:t>
       </w:r>
-      <w:proofErr w:type="spellStart"/>
-      <w:r>
-        <w:t>Simulação</w:t>
-      </w:r>
-      <w:proofErr w:type="spellEnd"/>
-      <w:r>
-        <w:t xml:space="preserve"> do </w:t>
-      </w:r>
-      <w:proofErr w:type="spellStart"/>
-      <w:r>
-        <w:t>sistema</w:t>
-      </w:r>
-      <w:proofErr w:type="spellEnd"/>
-      <w:r>
-        <w:t>.</w:t>
-      </w:r>
-    </w:p>
-    <w:p>
-      <w:pPr>
-        <w:pStyle w:val="Heading2"/>
-        <w:rPr>
-          <w:lang w:val="pt-BR"/>
-        </w:rPr>
-      </w:pPr>
-      <w:r>
-        <w:rPr>
-          <w:lang w:val="pt-BR"/>
-        </w:rPr>
-        <w:t>Análise Temporal</w:t>
-      </w:r>
+    </w:p>
+    <w:p>
+      <w:pPr>
+        <w:rPr>
+          <w:lang w:val="pt-BR"/>
+        </w:rPr>
+      </w:pPr>
+    </w:p>
+    <w:p>
+      <w:pPr>
+        <w:keepNext/>
+        <w:jc w:val="center"/>
+      </w:pPr>
+      <w:r>
+        <w:rPr>
+          <w:noProof/>
+          <w:lang w:val="pt-BR"/>
+        </w:rPr>
+        <w:drawing>
+          <wp:inline distT="0" distB="0" distL="0" distR="0" wp14:anchorId="1BA04307" wp14:editId="584BF61B">
+            <wp:extent cx="5943600" cy="1111885"/>
+            <wp:effectExtent l="0" t="0" r="0" b="0"/>
+            <wp:docPr id="2" name="Picture 2" descr="A screenshot of a social media post&#10;&#10;Description automatically generated"/>
+            <wp:cNvGraphicFramePr>
+              <a:graphicFrameLocks xmlns:a="http://schemas.openxmlformats.org/drawingml/2006/main" noChangeAspect="1"/>
+            </wp:cNvGraphicFramePr>
+            <a:graphic xmlns:a="http://schemas.openxmlformats.org/drawingml/2006/main">
+              <a:graphicData uri="http://schemas.openxmlformats.org/drawingml/2006/picture">
+                <pic:pic xmlns:pic="http://schemas.openxmlformats.org/drawingml/2006/picture">
+                  <pic:nvPicPr>
+                    <pic:cNvPr id="2" name="Simulation Tests.png"/>
+                    <pic:cNvPicPr/>
+                  </pic:nvPicPr>
+                  <pic:blipFill>
+                    <a:blip r:embed="rId15">
+                      <a:extLst>
+                        <a:ext uri="{28A0092B-C50C-407E-A947-70E740481C1C}">
+                          <a14:useLocalDpi xmlns:a14="http://schemas.microsoft.com/office/drawing/2010/main" val="0"/>
+                        </a:ext>
+                      </a:extLst>
+                    </a:blip>
+                    <a:stretch>
+                      <a:fillRect/>
+                    </a:stretch>
+                  </pic:blipFill>
+                  <pic:spPr>
+                    <a:xfrm>
+                      <a:off x="0" y="0"/>
+                      <a:ext cx="5943600" cy="1111885"/>
+                    </a:xfrm>
+                    <a:prstGeom prst="rect">
+                      <a:avLst/>
+                    </a:prstGeom>
+                  </pic:spPr>
+                </pic:pic>
+              </a:graphicData>
+            </a:graphic>
+          </wp:inline>
+        </w:drawing>
+      </w:r>
+    </w:p>
+    <w:p>
+      <w:pPr>
+        <w:pStyle w:val="Caption"/>
+        <w:jc w:val="center"/>
+        <w:rPr>
+          <w:lang w:val="pt-BR"/>
+        </w:rPr>
+      </w:pPr>
+      <w:r>
+        <w:t xml:space="preserve">Figura </w:t>
+      </w:r>
+      <w:fldSimple w:instr=" SEQ Figura \* ARABIC ">
+        <w:r>
+          <w:rPr>
+            <w:noProof/>
+          </w:rPr>
+          <w:t>6</w:t>
+        </w:r>
+      </w:fldSimple>
+      <w:r>
+        <w:t xml:space="preserve">: </w:t>
+      </w:r>
+    </w:p>
+    <w:p>
+      <w:pPr>
+        <w:rPr>
+          <w:lang w:val="pt-BR"/>
+        </w:rPr>
+      </w:pPr>
+    </w:p>
+    <w:p>
+      <w:pPr>
+        <w:keepNext/>
+        <w:jc w:val="center"/>
+      </w:pPr>
+      <w:r>
+        <w:rPr>
+          <w:noProof/>
+          <w:lang w:val="pt-BR"/>
+        </w:rPr>
+        <w:drawing>
+          <wp:inline distT="0" distB="0" distL="0" distR="0" wp14:anchorId="4BAD4AE8" wp14:editId="629560F0">
+            <wp:extent cx="5943600" cy="1727200"/>
+            <wp:effectExtent l="0" t="0" r="0" b="6350"/>
+            <wp:docPr id="3" name="Picture 3" descr="A screenshot of a cell phone&#10;&#10;Description automatically generated"/>
+            <wp:cNvGraphicFramePr>
+              <a:graphicFrameLocks xmlns:a="http://schemas.openxmlformats.org/drawingml/2006/main" noChangeAspect="1"/>
+            </wp:cNvGraphicFramePr>
+            <a:graphic xmlns:a="http://schemas.openxmlformats.org/drawingml/2006/main">
+              <a:graphicData uri="http://schemas.openxmlformats.org/drawingml/2006/picture">
+                <pic:pic xmlns:pic="http://schemas.openxmlformats.org/drawingml/2006/picture">
+                  <pic:nvPicPr>
+                    <pic:cNvPr id="3" name="Theoretical Tests.png"/>
+                    <pic:cNvPicPr/>
+                  </pic:nvPicPr>
+                  <pic:blipFill>
+                    <a:blip r:embed="rId16">
+                      <a:extLst>
+                        <a:ext uri="{28A0092B-C50C-407E-A947-70E740481C1C}">
+                          <a14:useLocalDpi xmlns:a14="http://schemas.microsoft.com/office/drawing/2010/main" val="0"/>
+                        </a:ext>
+                      </a:extLst>
+                    </a:blip>
+                    <a:stretch>
+                      <a:fillRect/>
+                    </a:stretch>
+                  </pic:blipFill>
+                  <pic:spPr>
+                    <a:xfrm>
+                      <a:off x="0" y="0"/>
+                      <a:ext cx="5943600" cy="1727200"/>
+                    </a:xfrm>
+                    <a:prstGeom prst="rect">
+                      <a:avLst/>
+                    </a:prstGeom>
+                  </pic:spPr>
+                </pic:pic>
+              </a:graphicData>
+            </a:graphic>
+          </wp:inline>
+        </w:drawing>
+      </w:r>
+    </w:p>
+    <w:p>
+      <w:pPr>
+        <w:pStyle w:val="Caption"/>
+        <w:jc w:val="center"/>
+      </w:pPr>
+      <w:r>
+        <w:t xml:space="preserve">Figura </w:t>
+      </w:r>
+      <w:fldSimple w:instr=" SEQ Figura \* ARABIC ">
+        <w:r>
+          <w:rPr>
+            <w:noProof/>
+          </w:rPr>
+          <w:t>7</w:t>
+        </w:r>
+      </w:fldSimple>
+      <w:r>
+        <w:t xml:space="preserve">: </w:t>
+      </w:r>
+    </w:p>
+    <w:p>
+      <w:pPr>
+        <w:rPr>
+          <w:lang w:val="pt-BR"/>
+        </w:rPr>
+      </w:pPr>
+      <w:r>
+        <w:rPr>
+          <w:lang w:val="pt-BR"/>
+        </w:rPr>
+        <w:t>Apesar de incluir fluxo de dados ponta-a-ponta, não se conseguiu analisar o resultado.</w:t>
+      </w:r>
+      <w:bookmarkStart w:id="4" w:name="_GoBack"/>
+      <w:bookmarkEnd w:id="4"/>
     </w:p>
     <w:p>
       <w:pPr>
@@ -1853,13 +3379,6 @@
     </w:p>
     <w:p>
       <w:pPr>
-        <w:rPr>
-          <w:lang w:val="pt-BR"/>
-        </w:rPr>
-      </w:pPr>
-    </w:p>
-    <w:p>
-      <w:pPr>
         <w:pStyle w:val="Heading1"/>
         <w:rPr>
           <w:lang w:val="pt-BR"/>
@@ -1901,8 +3420,8 @@
       </w:pPr>
     </w:p>
     <w:sectPr>
-      <w:footerReference w:type="default" r:id="rId14"/>
-      <w:footerReference w:type="first" r:id="rId15"/>
+      <w:footerReference w:type="default" r:id="rId17"/>
+      <w:footerReference w:type="first" r:id="rId18"/>
       <w:pgSz w:w="12240" w:h="15840"/>
       <w:pgMar w:top="1440" w:right="1440" w:bottom="1440" w:left="1440" w:header="720" w:footer="720" w:gutter="0"/>
       <w:pgNumType w:start="1"/>
@@ -2895,7 +4414,6 @@
   <w:style w:type="character" w:default="1" w:styleId="DefaultParagraphFont">
     <w:name w:val="Default Paragraph Font"/>
     <w:uiPriority w:val="1"/>
-    <w:semiHidden/>
     <w:unhideWhenUsed/>
   </w:style>
   <w:style w:type="table" w:default="1" w:styleId="TableNormal">
@@ -3153,6 +4671,25 @@
       <w:sz w:val="21"/>
       <w:szCs w:val="21"/>
     </w:rPr>
+  </w:style>
+  <w:style w:type="table" w:styleId="TableGrid">
+    <w:name w:val="Table Grid"/>
+    <w:basedOn w:val="TableNormal"/>
+    <w:uiPriority w:val="39"/>
+    <w:rsid w:val="006B3DF1"/>
+    <w:pPr>
+      <w:spacing w:after="0" w:line="240" w:lineRule="auto"/>
+    </w:pPr>
+    <w:tblPr>
+      <w:tblBorders>
+        <w:top w:val="single" w:sz="4" w:space="0" w:color="auto"/>
+        <w:left w:val="single" w:sz="4" w:space="0" w:color="auto"/>
+        <w:bottom w:val="single" w:sz="4" w:space="0" w:color="auto"/>
+        <w:right w:val="single" w:sz="4" w:space="0" w:color="auto"/>
+        <w:insideH w:val="single" w:sz="4" w:space="0" w:color="auto"/>
+        <w:insideV w:val="single" w:sz="4" w:space="0" w:color="auto"/>
+      </w:tblBorders>
+    </w:tblPr>
   </w:style>
 </w:styles>
 </file>
@@ -3423,7 +4960,7 @@
 </file>
 
 <file path=customXml/itemProps1.xml><?xml version="1.0" encoding="utf-8"?>
-<ds:datastoreItem xmlns:ds="http://schemas.openxmlformats.org/officeDocument/2006/customXml" ds:itemID="{231576F8-AF3C-4997-A7B4-D13212BFD9EC}">
+<ds:datastoreItem xmlns:ds="http://schemas.openxmlformats.org/officeDocument/2006/customXml" ds:itemID="{5715E2EC-649A-41E6-A18F-9C7C765A702A}">
   <ds:schemaRefs>
     <ds:schemaRef ds:uri="http://schemas.openxmlformats.org/officeDocument/2006/bibliography"/>
   </ds:schemaRefs>

</xml_diff>